<commit_message>
-Update to doc and config.
</commit_message>
<xml_diff>
--- a/docs/Dynamic Allocation Based On Market Regime.docx
+++ b/docs/Dynamic Allocation Based On Market Regime.docx
@@ -2110,94 +2110,33 @@
     </w:p>
     <w:p>
       <w:r>
-        <w:t xml:space="preserve">For all portfolios the importance focused on </w:t>
-      </w:r>
+        <w:t xml:space="preserve">Holding constant clustering parameters throughout the initial testing phase showed that even with being a hybrid model of utilizing a simple moving average, momentum based on propagated forward state probabilities, and risk contribution weighting that some systemic market risk is not able to be hedged away. </w:t>
+      </w:r>
+    </w:p>
+    <w:p>
+      <w:r>
+        <w:t xml:space="preserve">(Quantify through </w:t>
+      </w:r>
+    </w:p>
+    <w:p>
       <w:proofErr w:type="gramStart"/>
       <w:r>
-        <w:t>mix</w:t>
+        <w:t>The</w:t>
       </w:r>
       <w:proofErr w:type="gramEnd"/>
       <w:r>
-        <w:t xml:space="preserve"> of assets having enough assets to create distinct clusters of significance during any overall market regime.</w:t>
-      </w:r>
-    </w:p>
-    <w:p>
-      <w:r>
-        <w:t xml:space="preserve">Initial testing began with only two features momentum and volatility. </w:t>
+        <w:t xml:space="preserve"> demonstrated the differentiation power that would be expected this was demonstrated </w:t>
       </w:r>
       <w:proofErr w:type="gramStart"/>
       <w:r>
-        <w:t>First</w:t>
+        <w:t>through the use of</w:t>
       </w:r>
       <w:proofErr w:type="gramEnd"/>
       <w:r>
-        <w:t xml:space="preserve"> test of this approach did prove effective at </w:t>
-      </w:r>
-      <w:r>
-        <w:t>mitigating</w:t>
-      </w:r>
-      <w:r>
-        <w:t xml:space="preserve"> risk from the </w:t>
-      </w:r>
-      <w:r>
-        <w:t>portfolio due to the poor quality of the model. An economic indicator of the Effective FED Funds Rate</w:t>
-      </w:r>
-      <w:r>
-        <w:t xml:space="preserve"> was added to the feature set to test whether a third variable that was</w:t>
-      </w:r>
-      <w:r>
-        <w:t xml:space="preserve"> not</w:t>
-      </w:r>
-      <w:r>
-        <w:t xml:space="preserve"> non-market related. </w:t>
-      </w:r>
-      <w:r>
-        <w:t xml:space="preserve">Initial tests showed significant improvement over just momentum and volatility as shown in </w:t>
-      </w:r>
-      <w:r>
-        <w:rPr>
-          <w:highlight w:val="magenta"/>
-        </w:rPr>
-        <w:t>FIGURE REF</w:t>
-      </w:r>
-      <w:r>
-        <w:t xml:space="preserve"> demonstrating the </w:t>
-      </w:r>
-      <w:proofErr w:type="gramStart"/>
-      <w:r>
-        <w:t>models</w:t>
-      </w:r>
-      <w:proofErr w:type="gramEnd"/>
-      <w:r>
-        <w:t xml:space="preserve"> ability to </w:t>
-      </w:r>
-      <w:r>
-        <w:t>overcome</w:t>
-      </w:r>
-      <w:r>
-        <w:t xml:space="preserve"> issues with </w:t>
-      </w:r>
-      <w:r>
-        <w:t xml:space="preserve">shorter unexpected trends instead of longer-term </w:t>
-      </w:r>
-      <w:proofErr w:type="gramStart"/>
-      <w:r>
-        <w:t>trend based</w:t>
-      </w:r>
-      <w:proofErr w:type="gramEnd"/>
-      <w:r>
-        <w:t xml:space="preserve"> states.</w:t>
-      </w:r>
-      <w:r>
-        <w:t xml:space="preserve"> </w:t>
-      </w:r>
-    </w:p>
-    <w:p>
-      <w:r>
-        <w:lastRenderedPageBreak/>
-        <w:t xml:space="preserve">When </w:t>
-      </w:r>
-    </w:p>
+        <w:t xml:space="preserve"> ETFs and individual stocks representing the same breakdown of equities.</w:t>
+      </w:r>
+    </w:p>
+    <w:p/>
     <w:p/>
     <w:p>
       <w:pPr>
@@ -11077,6 +11016,7 @@
   <w:style w:type="character" w:default="1" w:styleId="DefaultParagraphFont">
     <w:name w:val="Default Paragraph Font"/>
     <w:uiPriority w:val="1"/>
+    <w:semiHidden/>
     <w:unhideWhenUsed/>
   </w:style>
   <w:style w:type="table" w:default="1" w:styleId="TableNormal">

</xml_diff>

<commit_message>
-Update best params added for ETFs
</commit_message>
<xml_diff>
--- a/docs/Dynamic Allocation Based On Market Regime.docx
+++ b/docs/Dynamic Allocation Based On Market Regime.docx
@@ -1169,15 +1169,31 @@
         <w:spacing w:line="480" w:lineRule="auto"/>
       </w:pPr>
       <w:r>
-        <w:t>Financial markets are inherently dynamic, driven by a confluence of economic forces, behavioral patterns, and structural changes that evolve over time. Traditional asset pricing models often assume stationarity or linear relationships that fail to capture the abrupt shifts and persistent trends observed in empirical market data. In response to these limitations, regime-switching models—particularly Hidden Markov Models (HMMs)—have emerged as powerful tools for modeling the latent structure of financial time series.</w:t>
-      </w:r>
-    </w:p>
-    <w:p>
-      <w:pPr>
-        <w:spacing w:line="480" w:lineRule="auto"/>
-      </w:pPr>
-      <w:r>
-        <w:t>This paper introduces a comprehensive methodology for identifying and forecasting latent financial market regimes using HMMs applied to engineered features that reflect momentum and volatility across multiple time horizons. These features are selected for their strong empirical and theoretical foundations in capturing market dynamics, as shown in the works of Jegadeesh and Titman (1993) and Corsi (2009). By treating market regimes as unobservable states and price-derived features as observable emissions, the HMM provides a probabilistic framework for detecting structural changes in the financial environment.</w:t>
+        <w:t>Financial markets are inherently dynamic, driven by a confluence of economic forces, behavioral patterns, and structural changes that evolve over time. Traditional asset pricing models often assume stationarity or linear relationships that fail to capture the abrupt shifts and persistent trends observed in empirical market data. In response to these limitations, regime-switching models—particularly Hidden Markov Models (</w:t>
+      </w:r>
+      <w:proofErr w:type="gramStart"/>
+      <w:r>
+        <w:t>HMMs)—</w:t>
+      </w:r>
+      <w:proofErr w:type="gramEnd"/>
+      <w:r>
+        <w:t>have emerged as powerful tools for modeling the latent structure of financial time series.</w:t>
+      </w:r>
+    </w:p>
+    <w:p>
+      <w:pPr>
+        <w:spacing w:line="480" w:lineRule="auto"/>
+      </w:pPr>
+      <w:r>
+        <w:t xml:space="preserve">This paper introduces a comprehensive methodology for identifying and forecasting latent </w:t>
+      </w:r>
+      <w:proofErr w:type="gramStart"/>
+      <w:r>
+        <w:t>financial market</w:t>
+      </w:r>
+      <w:proofErr w:type="gramEnd"/>
+      <w:r>
+        <w:t xml:space="preserve"> regimes using HMMs applied to engineered features that reflect momentum and volatility across multiple time horizons. These features are selected for their strong empirical and theoretical foundations in capturing market dynamics, as shown in the works of Jegadeesh and Titman (1993) and Corsi (2009). By treating market regimes as unobservable states and price-derived features as observable emissions, the HMM provides a probabilistic framework for detecting structural changes in the financial environment.</w:t>
       </w:r>
     </w:p>
     <w:p>
@@ -1225,7 +1241,15 @@
         <w:spacing w:line="480" w:lineRule="auto"/>
       </w:pPr>
       <w:r>
-        <w:t>The empirical modeling of financial markets has long acknowledged the presence of structural shifts and time-varying dynamics that challenge the assumptions of linear, stationary models. In response, researchers have turned to regime-switching frameworks—most notably Hidden Markov Models (HMMs)—to capture unobservable state transitions that manifest through observable financial indicators such as returns and volatility.</w:t>
+        <w:t xml:space="preserve">The empirical modeling of financial markets has long acknowledged the presence of structural shifts and time-varying dynamics that challenge the assumptions of linear, stationary models. In response, researchers have turned to regime-switching </w:t>
+      </w:r>
+      <w:proofErr w:type="gramStart"/>
+      <w:r>
+        <w:t>frameworks—</w:t>
+      </w:r>
+      <w:proofErr w:type="gramEnd"/>
+      <w:r>
+        <w:t>most notably Hidden Markov Models (HMMs)—to capture unobservable state transitions that manifest through observable financial indicators such as returns and volatility.</w:t>
       </w:r>
     </w:p>
     <w:p>
@@ -1244,7 +1268,15 @@
         <w:spacing w:line="480" w:lineRule="auto"/>
       </w:pPr>
       <w:r>
-        <w:t xml:space="preserve">The foundational work by Hamilton (1989) introduced Markov-switching models as a means to model business cycles via latent economic states. This approach has since become instrumental </w:t>
+        <w:t xml:space="preserve">The foundational work by Hamilton (1989) introduced Markov-switching models </w:t>
+      </w:r>
+      <w:proofErr w:type="gramStart"/>
+      <w:r>
+        <w:t>as a means to</w:t>
+      </w:r>
+      <w:proofErr w:type="gramEnd"/>
+      <w:r>
+        <w:t xml:space="preserve"> model business cycles via latent economic states. This approach has since become instrumental </w:t>
       </w:r>
       <w:r>
         <w:lastRenderedPageBreak/>
@@ -1292,7 +1324,15 @@
       </w:r>
       <w:r>
         <w:lastRenderedPageBreak/>
-        <w:t>multiple time scales and has proven to be both theoretically sound and practically effective. These insights inform our use of multiscale volatility measures, normalized for comparability, to enhance the HMM’s capacity for regime separation.</w:t>
+        <w:t xml:space="preserve">multiple time scales and has proven to be both theoretically sound and practically effective. These insights inform </w:t>
+      </w:r>
+      <w:proofErr w:type="gramStart"/>
+      <w:r>
+        <w:t>our</w:t>
+      </w:r>
+      <w:proofErr w:type="gramEnd"/>
+      <w:r>
+        <w:t xml:space="preserve"> use of multiscale volatility measures, normalized for comparability, to enhance the HMM’s capacity for regime separation.</w:t>
       </w:r>
     </w:p>
     <w:p>
@@ -1319,7 +1359,15 @@
         <w:spacing w:line="480" w:lineRule="auto"/>
       </w:pPr>
       <w:r>
-        <w:t>From a practical perspective, HMMs have been effectively applied to pattern recognition and financial forecasting. Lo, Mamaysky, and Wang (2000) utilized HMMs to detect technical patterns in price series, validating the use of probabilistic models over rule-based heuristics. Similarly, Maheu and McCurdy (2000) applied HMMs to identify bull and bear markets in asset returns, finding superior performance compared to GARCH-based methods. These studies support the viability of HMMs as a statistical engine for real-world financial modeling.</w:t>
+        <w:t xml:space="preserve">From a practical perspective, HMMs have been effectively applied to pattern recognition and financial forecasting. Lo, Mamaysky, and Wang (2000) utilized HMMs to detect technical patterns in price series, validating the use of probabilistic models </w:t>
+      </w:r>
+      <w:proofErr w:type="gramStart"/>
+      <w:r>
+        <w:t>over rule</w:t>
+      </w:r>
+      <w:proofErr w:type="gramEnd"/>
+      <w:r>
+        <w:t>-based heuristics. Similarly, Maheu and McCurdy (2000) applied HMMs to identify bull and bear markets in asset returns, finding superior performance compared to GARCH-based methods. These studies support the viability of HMMs as a statistical engine for real-world financial modeling.</w:t>
       </w:r>
     </w:p>
     <w:p>
@@ -1361,7 +1409,13 @@
         <w:spacing w:line="480" w:lineRule="auto"/>
       </w:pPr>
       <w:r>
-        <w:t xml:space="preserve">To test the model a diversified mix of assets was necessary to demonstrate asset selection and differentiation by the model. As well as to improve risk adjusted returns across the business cycle and overall market regime. </w:t>
+        <w:t xml:space="preserve">To test the model a diversified mix of assets was necessary to demonstrate asset selection and differentiation by the model. As well as </w:t>
+      </w:r>
+      <w:r>
+        <w:t>improving</w:t>
+      </w:r>
+      <w:r>
+        <w:t xml:space="preserve"> risk adjusted returns across the business cycle and overall market regime. </w:t>
       </w:r>
     </w:p>
     <w:p>
@@ -1401,7 +1455,15 @@
         <w:spacing w:line="480" w:lineRule="auto"/>
       </w:pPr>
       <w:r>
-        <w:t xml:space="preserve">The stock portfolio used for testing has composition when it comes to bonds and real assets, but instead of using regional and sector ETFs individual stocks are utilized in their place. The stock selection criteria was as follows, the portfolio was split evenly across US and non-US stocks, the </w:t>
+        <w:t xml:space="preserve">The stock portfolio used for testing has composition when it comes to bonds and real assets, but instead of using regional and sector ETFs individual stocks are utilized in their place. The stock selection criteria </w:t>
+      </w:r>
+      <w:proofErr w:type="gramStart"/>
+      <w:r>
+        <w:t>was</w:t>
+      </w:r>
+      <w:proofErr w:type="gramEnd"/>
+      <w:r>
+        <w:t xml:space="preserve"> as follows, the portfolio was split evenly across US and non-US stocks, the </w:t>
       </w:r>
       <w:r>
         <w:lastRenderedPageBreak/>
@@ -1545,7 +1607,15 @@
         <w:spacing w:line="480" w:lineRule="auto"/>
       </w:pPr>
       <w:r>
-        <w:t xml:space="preserve">To ensure stable training of the HMM, the momentum and volatility features are normalized using a z-score transformation, which scales each feature to have zero mean and unit variance. </w:t>
+        <w:t xml:space="preserve">To ensure stable training of the HMM, the momentum and volatility features are normalized using a z-score transformation, which scales each feature to have zero </w:t>
+      </w:r>
+      <w:proofErr w:type="gramStart"/>
+      <w:r>
+        <w:t>mean</w:t>
+      </w:r>
+      <w:proofErr w:type="gramEnd"/>
+      <w:r>
+        <w:t xml:space="preserve"> and unit variance. </w:t>
       </w:r>
       <w:r>
         <w:rPr>
@@ -1577,7 +1647,15 @@
         <w:t>ing</w:t>
       </w:r>
       <w:r>
-        <w:t xml:space="preserve"> that the model is not overfitted to recent trends and can generalize across unseen data.</w:t>
+        <w:t xml:space="preserve"> that the model is not overfitted </w:t>
+      </w:r>
+      <w:proofErr w:type="gramStart"/>
+      <w:r>
+        <w:t>to</w:t>
+      </w:r>
+      <w:proofErr w:type="gramEnd"/>
+      <w:r>
+        <w:t xml:space="preserve"> recent trends and can generalize across unseen data.</w:t>
       </w:r>
     </w:p>
     <w:p>
@@ -1608,6 +1686,7 @@
       </w:pPr>
       <w:bookmarkStart w:id="13" w:name="_Toc202029292"/>
       <w:r>
+        <w:lastRenderedPageBreak/>
         <w:t>Model Architecture</w:t>
       </w:r>
       <w:bookmarkEnd w:id="13"/>
@@ -1623,18 +1702,47 @@
     </w:p>
     <w:p>
       <w:pPr>
-        <w:spacing w:line="480" w:lineRule="auto"/>
-      </w:pPr>
-      <w:r>
-        <w:t>The central component of this framework is a Gaussian Hidden Markov Model (HMM), which assumes that observed financial features—momentum, volatility, and short-term interest rates—are generated by a sequence of unobserved, discrete market regimes. Each regime is associated with a multivariate normal distribution over the observed features, while regime transitions follow a first-order Markov process. This structure enables the model to infer hidden states over time and generate probabilistic forecasts of future regime behavior.</w:t>
-      </w:r>
-    </w:p>
-    <w:p>
-      <w:pPr>
         <w:pStyle w:val="Heading3"/>
         <w:spacing w:line="480" w:lineRule="auto"/>
       </w:pPr>
       <w:r>
+        <w:t>This framework centers on a Gaussian Hidden Markov Model (HMM), which models observed financial features—such as momentum, volatility, and short-term interest rates—as outputs generated by a latent sequence of discrete market regimes. The model assumes that at each time step, the market occupies one of several hidden regimes, each characterized by a distinct multivariate normal distribution over the observed features.</w:t>
+      </w:r>
+    </w:p>
+    <w:p>
+      <w:pPr>
+        <w:pStyle w:val="Heading3"/>
+        <w:spacing w:line="480" w:lineRule="auto"/>
+      </w:pPr>
+      <w:r>
+        <w:t>The HMM operates under two core assumptions. First, the current hidden state (or regime) depends only on the previous state, following a first-order Markov process. Second, the observed features at each time step are conditionally independent of past observations and states, given the current state. This structure enables the HMM to capture both temporal dependencies and cross-sectional patterns in the financial data.</w:t>
+      </w:r>
+    </w:p>
+    <w:p>
+      <w:pPr>
+        <w:pStyle w:val="Heading3"/>
+        <w:spacing w:line="480" w:lineRule="auto"/>
+      </w:pPr>
+      <w:r>
+        <w:t>To train the model, it employs the Expectation-Maximization (EM) algorithm, which iteratively estimates the most likely sequence of hidden regimes (via the Forward-Backward algorithm) and optimizes the model parameters—namely, the transition probabilities between regimes and the parameters of the Gaussian emission distributions. Once trained, the model can infer the most probable regime at each time step and forecast future regime probabilities based on observed data.</w:t>
+      </w:r>
+    </w:p>
+    <w:p>
+      <w:pPr>
+        <w:pStyle w:val="Heading3"/>
+        <w:spacing w:line="480" w:lineRule="auto"/>
+      </w:pPr>
+      <w:r>
+        <w:lastRenderedPageBreak/>
+        <w:t>By mapping each regime to a distinct statistical profile of the features, the HMM provides a probabilistic framework for identifying market conditions such as high-volatility bear markets, low-volatility bull markets, or transitional periods. This regime identification supports downstream tasks such as asset allocation, risk management, and scenario analysis.</w:t>
+      </w:r>
+    </w:p>
+    <w:p>
+      <w:pPr>
+        <w:pStyle w:val="Heading3"/>
+        <w:spacing w:line="480" w:lineRule="auto"/>
+      </w:pPr>
+      <w:r>
         <w:t>Rolling Training Window</w:t>
       </w:r>
     </w:p>
@@ -1642,20 +1750,25 @@
       <w:pPr>
         <w:spacing w:line="480" w:lineRule="auto"/>
       </w:pPr>
-      <w:r>
-        <w:t>The HMM model is trained on</w:t>
-      </w:r>
-      <w:r>
-        <w:t xml:space="preserve"> a</w:t>
-      </w:r>
-      <w:r>
-        <w:t xml:space="preserve"> rolling time window, this was implemented shortly after initial testing. </w:t>
-      </w:r>
-      <w:r>
-        <w:t>D</w:t>
-      </w:r>
-      <w:r>
-        <w:t>ue to the fact that asset regimes over time do not always look the same and implementing a rolling window forced the model to be able to adapt to the overall regime shift.</w:t>
+      <w:bookmarkStart w:id="14" w:name="_Toc93369718"/>
+      <w:r>
+        <w:t>The model uses a rolling training window to continuously adapt to evolving market conditions. After initial testing revealed that financial regimes exhibit structural shifts over time, the team implemented this approach to prevent the model from becoming anchored to outdated patterns. Instead of training the HMM on a fixed historical dataset, the rolling window approach retrains the model on a fixed-length slice of the most recent data at each time step.</w:t>
+      </w:r>
+    </w:p>
+    <w:p>
+      <w:pPr>
+        <w:spacing w:line="480" w:lineRule="auto"/>
+      </w:pPr>
+      <w:r>
+        <w:t>This process ensures that the model remains responsive to new information and reflects the most current market dynamics. As each new observation becomes available, the window shifts forward, discarding the oldest data point and incorporating the latest one. This mechanism effectively balances model stability with adaptability, enabling the HMM to adjust its regime definitions and transition probabilities in response to emerging trends, shocks, or structural breaks in the data.</w:t>
+      </w:r>
+    </w:p>
+    <w:p>
+      <w:pPr>
+        <w:spacing w:line="480" w:lineRule="auto"/>
+      </w:pPr>
+      <w:r>
+        <w:t>By constantly refreshing the training data, the rolling window helps the model avoid overfitting to past regimes and enhances its ability to detect and respond to regime shifts in real time. This adaptive capability is critical in financial markets, where macroeconomic environments, monetary policies, and investor behaviors evolve in complex, non-stationary ways.</w:t>
       </w:r>
     </w:p>
     <w:p>
@@ -1663,8 +1776,8 @@
         <w:pStyle w:val="Heading2"/>
         <w:spacing w:line="480" w:lineRule="auto"/>
       </w:pPr>
-      <w:bookmarkStart w:id="14" w:name="_Toc93369718"/>
-      <w:r>
+      <w:r>
+        <w:lastRenderedPageBreak/>
         <w:t>Model Initialization and Training</w:t>
       </w:r>
       <w:bookmarkEnd w:id="14"/>
@@ -1686,11 +1799,7 @@
         <w:t xml:space="preserve">cluster </w:t>
       </w:r>
       <w:r>
-        <w:t xml:space="preserve">centroids are used to seed the mean vectors of the Gaussian emissions, and within-cluster variances provide initial estimates for the covariance matrices. This improves the </w:t>
-      </w:r>
-      <w:r>
-        <w:lastRenderedPageBreak/>
-        <w:t>convergence behavior of the Expectation-Maximization (EM) algorithm used for training</w:t>
+        <w:t>centroids are used to seed the mean vectors of the Gaussian emissions, and within-cluster variances provide initial estimates for the covariance matrices. This improves the convergence behavior of the Expectation-Maximization (EM) algorithm used for training</w:t>
       </w:r>
       <w:r>
         <w:t xml:space="preserve"> the Gaussian HMM model</w:t>
@@ -1774,14 +1883,23 @@
         <w:t>Viterbi algorithm</w:t>
       </w:r>
       <w:r>
-        <w:t>, a dynamic programming technique that computes the single most likely sequence of hidden states given the observed sequence and the trained model parameters (transition probabilities, emission probabilities, and initial state distribution). The Viterbi algorithm operates efficiently by recursively maximizing the likelihood of state paths, avoiding the exponential complexity of brute-force enumeration.</w:t>
-      </w:r>
-    </w:p>
-    <w:p>
-      <w:pPr>
-        <w:spacing w:line="480" w:lineRule="auto"/>
-      </w:pPr>
-      <w:r>
+        <w:t xml:space="preserve">, a dynamic programming technique that computes the single most likely sequence of hidden states given the observed sequence and the trained model parameters (transition probabilities, emission probabilities, and initial state distribution). The Viterbi algorithm operates efficiently </w:t>
+      </w:r>
+      <w:proofErr w:type="gramStart"/>
+      <w:r>
+        <w:t>by recursively</w:t>
+      </w:r>
+      <w:proofErr w:type="gramEnd"/>
+      <w:r>
+        <w:t xml:space="preserve"> maximizing the likelihood of state paths, avoiding the exponential complexity of brute-force enumeration.</w:t>
+      </w:r>
+    </w:p>
+    <w:p>
+      <w:pPr>
+        <w:spacing w:line="480" w:lineRule="auto"/>
+      </w:pPr>
+      <w:r>
+        <w:lastRenderedPageBreak/>
         <w:t xml:space="preserve">After obtaining this optimal state path, each numerical state index in the sequence is </w:t>
       </w:r>
       <w:r>
@@ -1803,11 +1921,7 @@
         <w:t xml:space="preserve"> this model state labels are </w:t>
       </w:r>
       <w:r>
-        <w:t xml:space="preserve">"bullish," "bearish," or "neutral" market regimes. This mapping enables interpretable analysis of the state </w:t>
-      </w:r>
-      <w:r>
-        <w:lastRenderedPageBreak/>
-        <w:t xml:space="preserve">dynamics over time, making it possible to examine regime durations, transitions, and their alignment with external events or predictive features. </w:t>
+        <w:t xml:space="preserve">"bullish," "bearish," or "neutral" market regimes. This mapping enables interpretable analysis of the state dynamics over time, making it possible to examine regime durations, transitions, and their alignment with external events or predictive features. </w:t>
       </w:r>
     </w:p>
     <w:p>
@@ -1828,11 +1942,16 @@
       </w:pPr>
       <w:bookmarkStart w:id="15" w:name="_Toc220477276"/>
       <w:r>
-        <w:t>This process involves projecting the future state distribution of a Hidden Markov Model (HMM) over a fixed time horizon, specifically 21</w:t>
+        <w:t xml:space="preserve">This process involves projecting the future state distribution of a Hidden Markov Model (HMM) over a fixed time horizon, specifically </w:t>
+      </w:r>
+      <w:proofErr w:type="gramStart"/>
+      <w:r>
+        <w:t>21</w:t>
       </w:r>
       <w:r>
         <w:t xml:space="preserve"> time</w:t>
       </w:r>
+      <w:proofErr w:type="gramEnd"/>
       <w:r>
         <w:t xml:space="preserve"> steps ahead</w:t>
       </w:r>
@@ -1911,6 +2030,7 @@
         <w:spacing w:line="480" w:lineRule="auto"/>
       </w:pPr>
       <w:r>
+        <w:lastRenderedPageBreak/>
         <w:t>For each inferred state, the average momentum value is computed based on the observations assigned to that state. These average returns are standardized using z-scores to enable consistent ranking across states. States are then sorted from lowest to highest standardized return, and labels are assigned accordingly:</w:t>
       </w:r>
     </w:p>
@@ -1934,7 +2054,6 @@
         <w:spacing w:line="480" w:lineRule="auto"/>
       </w:pPr>
       <w:r>
-        <w:lastRenderedPageBreak/>
         <w:t xml:space="preserve">The middle-ranked state is labeled </w:t>
       </w:r>
       <w:r>
@@ -2008,6 +2127,7 @@
       </w:pPr>
       <w:bookmarkStart w:id="16" w:name="_Toc343834519"/>
       <w:r>
+        <w:lastRenderedPageBreak/>
         <w:t>Risk Management</w:t>
       </w:r>
       <w:bookmarkEnd w:id="16"/>
@@ -2035,7 +2155,35 @@
         <w:rPr>
           <w:highlight w:val="cyan"/>
         </w:rPr>
-        <w:t xml:space="preserve"> process a threshold is set based on forecasted future bearish probability anything beyond the </w:t>
+        <w:t xml:space="preserve"> </w:t>
+      </w:r>
+      <w:proofErr w:type="gramStart"/>
+      <w:r>
+        <w:rPr>
+          <w:highlight w:val="cyan"/>
+        </w:rPr>
+        <w:t>process</w:t>
+      </w:r>
+      <w:proofErr w:type="gramEnd"/>
+      <w:r>
+        <w:rPr>
+          <w:highlight w:val="cyan"/>
+        </w:rPr>
+        <w:t xml:space="preserve"> a threshold is set based on forecasted future bearish </w:t>
+      </w:r>
+      <w:proofErr w:type="gramStart"/>
+      <w:r>
+        <w:rPr>
+          <w:highlight w:val="cyan"/>
+        </w:rPr>
+        <w:t>probability</w:t>
+      </w:r>
+      <w:proofErr w:type="gramEnd"/>
+      <w:r>
+        <w:rPr>
+          <w:highlight w:val="cyan"/>
+        </w:rPr>
+        <w:t xml:space="preserve"> anything beyond the </w:t>
       </w:r>
       <w:r>
         <w:rPr>
@@ -2047,32 +2195,53 @@
         <w:rPr>
           <w:highlight w:val="cyan"/>
         </w:rPr>
-        <w:t>Assets are first constrained by the cluster they are grouped in with the clusters being ranked on bullish discount basis by subtracting bearish probability from bullish probability.</w:t>
-      </w:r>
+        <w:t xml:space="preserve">Assets are first constrained by the cluster they are grouped in with the clusters being ranked on </w:t>
+      </w:r>
+      <w:proofErr w:type="gramStart"/>
       <w:r>
         <w:rPr>
           <w:highlight w:val="cyan"/>
         </w:rPr>
-        <w:t xml:space="preserve"> If the difference was less than </w:t>
-      </w:r>
+        <w:t>bullish</w:t>
+      </w:r>
+      <w:proofErr w:type="gramEnd"/>
       <w:r>
         <w:rPr>
           <w:highlight w:val="cyan"/>
         </w:rPr>
-        <w:lastRenderedPageBreak/>
-        <w:t xml:space="preserve">zero it was replaced with zero. </w:t>
+        <w:t xml:space="preserve"> discount basis by subtracting bearish probability from bullish probability.</w:t>
       </w:r>
       <w:r>
         <w:rPr>
           <w:highlight w:val="cyan"/>
         </w:rPr>
-        <w:t>The same constraint was applied to the assets within the cluster. These constra</w:t>
+        <w:t xml:space="preserve"> If the difference was less than zero it was replaced with zero. </w:t>
       </w:r>
       <w:r>
         <w:rPr>
           <w:highlight w:val="cyan"/>
         </w:rPr>
-        <w:t xml:space="preserve">int were utilized for cases where both bullish and bearish sentiment were high and neutral was low to </w:t>
+        <w:t xml:space="preserve">The same constraint was applied to the assets within the cluster. </w:t>
+      </w:r>
+      <w:proofErr w:type="gramStart"/>
+      <w:r>
+        <w:rPr>
+          <w:highlight w:val="cyan"/>
+        </w:rPr>
+        <w:t>These constra</w:t>
+      </w:r>
+      <w:r>
+        <w:rPr>
+          <w:highlight w:val="cyan"/>
+        </w:rPr>
+        <w:t>int</w:t>
+      </w:r>
+      <w:proofErr w:type="gramEnd"/>
+      <w:r>
+        <w:rPr>
+          <w:highlight w:val="cyan"/>
+        </w:rPr>
+        <w:t xml:space="preserve"> were utilized for cases where both bullish and bearish sentiment were high and neutral was low to </w:t>
       </w:r>
       <w:r>
         <w:rPr>
@@ -2131,16 +2300,37 @@
       <w:pPr>
         <w:spacing w:line="480" w:lineRule="auto"/>
       </w:pPr>
-      <w:r>
-        <w:t>The demonstrated the differentiation power that would be expected this was demonstrated through the use of ETFs and individual stocks representing the same breakdown of equities.</w:t>
-      </w:r>
-    </w:p>
-    <w:p>
-      <w:pPr>
-        <w:spacing w:line="480" w:lineRule="auto"/>
-      </w:pPr>
-      <w:r>
-        <w:t>The model is able to build a diversified portfolio effectively through clustering based on recency of state sequences.</w:t>
+      <w:proofErr w:type="gramStart"/>
+      <w:r>
+        <w:t>The</w:t>
+      </w:r>
+      <w:proofErr w:type="gramEnd"/>
+      <w:r>
+        <w:t xml:space="preserve"> demonstrated the differentiation power that would be expected this was demonstrated </w:t>
+      </w:r>
+      <w:proofErr w:type="gramStart"/>
+      <w:r>
+        <w:t>through the use of</w:t>
+      </w:r>
+      <w:proofErr w:type="gramEnd"/>
+      <w:r>
+        <w:t xml:space="preserve"> ETFs and individual stocks representing the same breakdown of equities.</w:t>
+      </w:r>
+    </w:p>
+    <w:p>
+      <w:pPr>
+        <w:spacing w:line="480" w:lineRule="auto"/>
+      </w:pPr>
+      <w:r>
+        <w:t xml:space="preserve">The model </w:t>
+      </w:r>
+      <w:proofErr w:type="gramStart"/>
+      <w:r>
+        <w:t>is able to</w:t>
+      </w:r>
+      <w:proofErr w:type="gramEnd"/>
+      <w:r>
+        <w:t xml:space="preserve"> build a diversified portfolio effectively through clustering based on recency of state sequences.</w:t>
       </w:r>
     </w:p>
     <w:p>
@@ -2151,6 +2341,7 @@
       </w:pPr>
       <w:bookmarkStart w:id="19" w:name="_Toc1308539034"/>
       <w:r>
+        <w:lastRenderedPageBreak/>
         <w:t>Conclusion</w:t>
       </w:r>
       <w:bookmarkEnd w:id="19"/>
@@ -2610,7 +2801,15 @@
         <w:spacing w:line="480" w:lineRule="auto"/>
       </w:pPr>
       <w:r>
-        <w:t>Emerging, FTSE Emerging Markets All Cap China A Inclusion Index</w:t>
+        <w:t xml:space="preserve">Emerging, FTSE Emerging Markets All Cap China </w:t>
+      </w:r>
+      <w:proofErr w:type="gramStart"/>
+      <w:r>
+        <w:t>A</w:t>
+      </w:r>
+      <w:proofErr w:type="gramEnd"/>
+      <w:r>
+        <w:t xml:space="preserve"> Inclusion Index</w:t>
       </w:r>
     </w:p>
     <w:p>
@@ -2931,7 +3130,21 @@
         <w:rPr>
           <w:rFonts w:eastAsia="Times New Roman" w:cs="Times New Roman"/>
         </w:rPr>
-        <w:t>U.S. Treasuries with 1–3 year maturities</w:t>
+        <w:t>U.S. Treasuries with 1–</w:t>
+      </w:r>
+      <w:proofErr w:type="gramStart"/>
+      <w:r>
+        <w:rPr>
+          <w:rFonts w:eastAsia="Times New Roman" w:cs="Times New Roman"/>
+        </w:rPr>
+        <w:t>3 year</w:t>
+      </w:r>
+      <w:proofErr w:type="gramEnd"/>
+      <w:r>
+        <w:rPr>
+          <w:rFonts w:eastAsia="Times New Roman" w:cs="Times New Roman"/>
+        </w:rPr>
+        <w:t xml:space="preserve"> maturities</w:t>
       </w:r>
     </w:p>
     <w:p>
@@ -2950,7 +3163,21 @@
         <w:rPr>
           <w:rFonts w:eastAsia="Times New Roman" w:cs="Times New Roman"/>
         </w:rPr>
-        <w:t>U.S. Treasuries with 3–7 year maturities</w:t>
+        <w:t>U.S. Treasuries with 3–</w:t>
+      </w:r>
+      <w:proofErr w:type="gramStart"/>
+      <w:r>
+        <w:rPr>
+          <w:rFonts w:eastAsia="Times New Roman" w:cs="Times New Roman"/>
+        </w:rPr>
+        <w:t>7 year</w:t>
+      </w:r>
+      <w:proofErr w:type="gramEnd"/>
+      <w:r>
+        <w:rPr>
+          <w:rFonts w:eastAsia="Times New Roman" w:cs="Times New Roman"/>
+        </w:rPr>
+        <w:t xml:space="preserve"> maturities</w:t>
       </w:r>
     </w:p>
     <w:p>
@@ -11108,7 +11335,6 @@
   <w:style w:type="character" w:default="1" w:styleId="DefaultParagraphFont">
     <w:name w:val="Default Paragraph Font"/>
     <w:uiPriority w:val="1"/>
-    <w:semiHidden/>
     <w:unhideWhenUsed/>
   </w:style>
   <w:style w:type="table" w:default="1" w:styleId="TableNormal">

</xml_diff>

<commit_message>
-Update asset analysis added, and stop loss tunable.
</commit_message>
<xml_diff>
--- a/docs/Dynamic Allocation Based On Market Regime.docx
+++ b/docs/Dynamic Allocation Based On Market Regime.docx
@@ -1169,31 +1169,15 @@
         <w:spacing w:line="480" w:lineRule="auto"/>
       </w:pPr>
       <w:r>
-        <w:t>Financial markets are inherently dynamic, driven by a confluence of economic forces, behavioral patterns, and structural changes that evolve over time. Traditional asset pricing models often assume stationarity or linear relationships that fail to capture the abrupt shifts and persistent trends observed in empirical market data. In response to these limitations, regime-switching models—particularly Hidden Markov Models (</w:t>
-      </w:r>
-      <w:proofErr w:type="gramStart"/>
-      <w:r>
-        <w:t>HMMs)—</w:t>
-      </w:r>
-      <w:proofErr w:type="gramEnd"/>
-      <w:r>
-        <w:t>have emerged as powerful tools for modeling the latent structure of financial time series.</w:t>
-      </w:r>
-    </w:p>
-    <w:p>
-      <w:pPr>
-        <w:spacing w:line="480" w:lineRule="auto"/>
-      </w:pPr>
-      <w:r>
-        <w:t xml:space="preserve">This paper introduces a comprehensive methodology for identifying and forecasting latent </w:t>
-      </w:r>
-      <w:proofErr w:type="gramStart"/>
-      <w:r>
-        <w:t>financial market</w:t>
-      </w:r>
-      <w:proofErr w:type="gramEnd"/>
-      <w:r>
-        <w:t xml:space="preserve"> regimes using HMMs applied to engineered features that reflect momentum and volatility across multiple time horizons. These features are selected for their strong empirical and theoretical foundations in capturing market dynamics, as shown in the works of Jegadeesh and Titman (1993) and Corsi (2009). By treating market regimes as unobservable states and price-derived features as observable emissions, the HMM provides a probabilistic framework for detecting structural changes in the financial environment.</w:t>
+        <w:t>Financial markets are inherently dynamic, driven by a confluence of economic forces, behavioral patterns, and structural changes that evolve over time. Traditional asset pricing models often assume stationarity or linear relationships that fail to capture the abrupt shifts and persistent trends observed in empirical market data. In response to these limitations, regime-switching models—particularly Hidden Markov Models (HMMs)—have emerged as powerful tools for modeling the latent structure of financial time series.</w:t>
+      </w:r>
+    </w:p>
+    <w:p>
+      <w:pPr>
+        <w:spacing w:line="480" w:lineRule="auto"/>
+      </w:pPr>
+      <w:r>
+        <w:t>This paper introduces a comprehensive methodology for identifying and forecasting latent financial market regimes using HMMs applied to engineered features that reflect momentum and volatility across multiple time horizons. These features are selected for their strong empirical and theoretical foundations in capturing market dynamics, as shown in the works of Jegadeesh and Titman (1993) and Corsi (2009). By treating market regimes as unobservable states and price-derived features as observable emissions, the HMM provides a probabilistic framework for detecting structural changes in the financial environment.</w:t>
       </w:r>
     </w:p>
     <w:p>
@@ -1241,15 +1225,7 @@
         <w:spacing w:line="480" w:lineRule="auto"/>
       </w:pPr>
       <w:r>
-        <w:t xml:space="preserve">The empirical modeling of financial markets has long acknowledged the presence of structural shifts and time-varying dynamics that challenge the assumptions of linear, stationary models. In response, researchers have turned to regime-switching </w:t>
-      </w:r>
-      <w:proofErr w:type="gramStart"/>
-      <w:r>
-        <w:t>frameworks—</w:t>
-      </w:r>
-      <w:proofErr w:type="gramEnd"/>
-      <w:r>
-        <w:t>most notably Hidden Markov Models (HMMs)—to capture unobservable state transitions that manifest through observable financial indicators such as returns and volatility.</w:t>
+        <w:t>The empirical modeling of financial markets has long acknowledged the presence of structural shifts and time-varying dynamics that challenge the assumptions of linear, stationary models. In response, researchers have turned to regime-switching frameworks—most notably Hidden Markov Models (HMMs)—to capture unobservable state transitions that manifest through observable financial indicators such as returns and volatility.</w:t>
       </w:r>
     </w:p>
     <w:p>
@@ -1268,15 +1244,7 @@
         <w:spacing w:line="480" w:lineRule="auto"/>
       </w:pPr>
       <w:r>
-        <w:t xml:space="preserve">The foundational work by Hamilton (1989) introduced Markov-switching models </w:t>
-      </w:r>
-      <w:proofErr w:type="gramStart"/>
-      <w:r>
-        <w:t>as a means to</w:t>
-      </w:r>
-      <w:proofErr w:type="gramEnd"/>
-      <w:r>
-        <w:t xml:space="preserve"> model business cycles via latent economic states. This approach has since become instrumental </w:t>
+        <w:t xml:space="preserve">The foundational work by Hamilton (1989) introduced Markov-switching models as a means to model business cycles via latent economic states. This approach has since become instrumental </w:t>
       </w:r>
       <w:r>
         <w:lastRenderedPageBreak/>
@@ -1324,15 +1292,7 @@
       </w:r>
       <w:r>
         <w:lastRenderedPageBreak/>
-        <w:t xml:space="preserve">multiple time scales and has proven to be both theoretically sound and practically effective. These insights inform </w:t>
-      </w:r>
-      <w:proofErr w:type="gramStart"/>
-      <w:r>
-        <w:t>our</w:t>
-      </w:r>
-      <w:proofErr w:type="gramEnd"/>
-      <w:r>
-        <w:t xml:space="preserve"> use of multiscale volatility measures, normalized for comparability, to enhance the HMM’s capacity for regime separation.</w:t>
+        <w:t>multiple time scales and has proven to be both theoretically sound and practically effective. These insights inform our use of multiscale volatility measures, normalized for comparability, to enhance the HMM’s capacity for regime separation.</w:t>
       </w:r>
     </w:p>
     <w:p>
@@ -1359,15 +1319,7 @@
         <w:spacing w:line="480" w:lineRule="auto"/>
       </w:pPr>
       <w:r>
-        <w:t xml:space="preserve">From a practical perspective, HMMs have been effectively applied to pattern recognition and financial forecasting. Lo, Mamaysky, and Wang (2000) utilized HMMs to detect technical patterns in price series, validating the use of probabilistic models </w:t>
-      </w:r>
-      <w:proofErr w:type="gramStart"/>
-      <w:r>
-        <w:t>over rule</w:t>
-      </w:r>
-      <w:proofErr w:type="gramEnd"/>
-      <w:r>
-        <w:t>-based heuristics. Similarly, Maheu and McCurdy (2000) applied HMMs to identify bull and bear markets in asset returns, finding superior performance compared to GARCH-based methods. These studies support the viability of HMMs as a statistical engine for real-world financial modeling.</w:t>
+        <w:t>From a practical perspective, HMMs have been effectively applied to pattern recognition and financial forecasting. Lo, Mamaysky, and Wang (2000) utilized HMMs to detect technical patterns in price series, validating the use of probabilistic models over rule-based heuristics. Similarly, Maheu and McCurdy (2000) applied HMMs to identify bull and bear markets in asset returns, finding superior performance compared to GARCH-based methods. These studies support the viability of HMMs as a statistical engine for real-world financial modeling.</w:t>
       </w:r>
     </w:p>
     <w:p>
@@ -1455,15 +1407,7 @@
         <w:spacing w:line="480" w:lineRule="auto"/>
       </w:pPr>
       <w:r>
-        <w:t xml:space="preserve">The stock portfolio used for testing has composition when it comes to bonds and real assets, but instead of using regional and sector ETFs individual stocks are utilized in their place. The stock selection criteria </w:t>
-      </w:r>
-      <w:proofErr w:type="gramStart"/>
-      <w:r>
-        <w:t>was</w:t>
-      </w:r>
-      <w:proofErr w:type="gramEnd"/>
-      <w:r>
-        <w:t xml:space="preserve"> as follows, the portfolio was split evenly across US and non-US stocks, the </w:t>
+        <w:t xml:space="preserve">The stock portfolio used for testing has composition when it comes to bonds and real assets, but instead of using regional and sector ETFs individual stocks are utilized in their place. The stock selection criteria was as follows, the portfolio was split evenly across US and non-US stocks, the </w:t>
       </w:r>
       <w:r>
         <w:lastRenderedPageBreak/>
@@ -1607,15 +1551,7 @@
         <w:spacing w:line="480" w:lineRule="auto"/>
       </w:pPr>
       <w:r>
-        <w:t xml:space="preserve">To ensure stable training of the HMM, the momentum and volatility features are normalized using a z-score transformation, which scales each feature to have zero </w:t>
-      </w:r>
-      <w:proofErr w:type="gramStart"/>
-      <w:r>
-        <w:t>mean</w:t>
-      </w:r>
-      <w:proofErr w:type="gramEnd"/>
-      <w:r>
-        <w:t xml:space="preserve"> and unit variance. </w:t>
+        <w:t xml:space="preserve">To ensure stable training of the HMM, the momentum and volatility features are normalized using a z-score transformation, which scales each feature to have zero mean and unit variance. </w:t>
       </w:r>
       <w:r>
         <w:rPr>
@@ -1647,15 +1583,7 @@
         <w:t>ing</w:t>
       </w:r>
       <w:r>
-        <w:t xml:space="preserve"> that the model is not overfitted </w:t>
-      </w:r>
-      <w:proofErr w:type="gramStart"/>
-      <w:r>
-        <w:t>to</w:t>
-      </w:r>
-      <w:proofErr w:type="gramEnd"/>
-      <w:r>
-        <w:t xml:space="preserve"> recent trends and can generalize across unseen data.</w:t>
+        <w:t xml:space="preserve"> that the model is not overfitted to recent trends and can generalize across unseen data.</w:t>
       </w:r>
     </w:p>
     <w:p>
@@ -1883,15 +1811,7 @@
         <w:t>Viterbi algorithm</w:t>
       </w:r>
       <w:r>
-        <w:t xml:space="preserve">, a dynamic programming technique that computes the single most likely sequence of hidden states given the observed sequence and the trained model parameters (transition probabilities, emission probabilities, and initial state distribution). The Viterbi algorithm operates efficiently </w:t>
-      </w:r>
-      <w:proofErr w:type="gramStart"/>
-      <w:r>
-        <w:t>by recursively</w:t>
-      </w:r>
-      <w:proofErr w:type="gramEnd"/>
-      <w:r>
-        <w:t xml:space="preserve"> maximizing the likelihood of state paths, avoiding the exponential complexity of brute-force enumeration.</w:t>
+        <w:t>, a dynamic programming technique that computes the single most likely sequence of hidden states given the observed sequence and the trained model parameters (transition probabilities, emission probabilities, and initial state distribution). The Viterbi algorithm operates efficiently by recursively maximizing the likelihood of state paths, avoiding the exponential complexity of brute-force enumeration.</w:t>
       </w:r>
     </w:p>
     <w:p>
@@ -1942,16 +1862,11 @@
       </w:pPr>
       <w:bookmarkStart w:id="15" w:name="_Toc220477276"/>
       <w:r>
-        <w:t xml:space="preserve">This process involves projecting the future state distribution of a Hidden Markov Model (HMM) over a fixed time horizon, specifically </w:t>
-      </w:r>
-      <w:proofErr w:type="gramStart"/>
-      <w:r>
-        <w:t>21</w:t>
+        <w:t>This process involves projecting the future state distribution of a Hidden Markov Model (HMM) over a fixed time horizon, specifically 21</w:t>
       </w:r>
       <w:r>
         <w:t xml:space="preserve"> time</w:t>
       </w:r>
-      <w:proofErr w:type="gramEnd"/>
       <w:r>
         <w:t xml:space="preserve"> steps ahead</w:t>
       </w:r>
@@ -2133,126 +2048,22 @@
       <w:bookmarkEnd w:id="16"/>
     </w:p>
     <w:p>
-      <w:pPr>
-        <w:spacing w:line="480" w:lineRule="auto"/>
-        <w:rPr>
-          <w:highlight w:val="cyan"/>
-        </w:rPr>
-      </w:pPr>
-      <w:r>
-        <w:rPr>
-          <w:highlight w:val="cyan"/>
-        </w:rPr>
-        <w:t xml:space="preserve">To begin the risk </w:t>
-      </w:r>
-      <w:r>
-        <w:rPr>
-          <w:highlight w:val="cyan"/>
-        </w:rPr>
-        <w:t>management,</w:t>
-      </w:r>
-      <w:r>
-        <w:rPr>
-          <w:highlight w:val="cyan"/>
-        </w:rPr>
-        <w:t xml:space="preserve"> </w:t>
-      </w:r>
-      <w:proofErr w:type="gramStart"/>
-      <w:r>
-        <w:rPr>
-          <w:highlight w:val="cyan"/>
-        </w:rPr>
-        <w:t>process</w:t>
-      </w:r>
-      <w:proofErr w:type="gramEnd"/>
-      <w:r>
-        <w:rPr>
-          <w:highlight w:val="cyan"/>
-        </w:rPr>
-        <w:t xml:space="preserve"> a threshold is set based on forecasted future bearish </w:t>
-      </w:r>
-      <w:proofErr w:type="gramStart"/>
-      <w:r>
-        <w:rPr>
-          <w:highlight w:val="cyan"/>
-        </w:rPr>
-        <w:t>probability</w:t>
-      </w:r>
-      <w:proofErr w:type="gramEnd"/>
-      <w:r>
-        <w:rPr>
-          <w:highlight w:val="cyan"/>
-        </w:rPr>
-        <w:t xml:space="preserve"> anything beyond the </w:t>
-      </w:r>
-      <w:r>
-        <w:rPr>
-          <w:highlight w:val="cyan"/>
-        </w:rPr>
-        <w:t xml:space="preserve">threshold was removed from the portfolio. </w:t>
-      </w:r>
-      <w:r>
-        <w:rPr>
-          <w:highlight w:val="cyan"/>
-        </w:rPr>
-        <w:t xml:space="preserve">Assets are first constrained by the cluster they are grouped in with the clusters being ranked on </w:t>
-      </w:r>
-      <w:proofErr w:type="gramStart"/>
-      <w:r>
-        <w:rPr>
-          <w:highlight w:val="cyan"/>
-        </w:rPr>
-        <w:t>bullish</w:t>
-      </w:r>
-      <w:proofErr w:type="gramEnd"/>
-      <w:r>
-        <w:rPr>
-          <w:highlight w:val="cyan"/>
-        </w:rPr>
-        <w:t xml:space="preserve"> discount basis by subtracting bearish probability from bullish probability.</w:t>
-      </w:r>
-      <w:r>
-        <w:rPr>
-          <w:highlight w:val="cyan"/>
-        </w:rPr>
-        <w:t xml:space="preserve"> If the difference was less than zero it was replaced with zero. </w:t>
-      </w:r>
-      <w:r>
-        <w:rPr>
-          <w:highlight w:val="cyan"/>
-        </w:rPr>
-        <w:t xml:space="preserve">The same constraint was applied to the assets within the cluster. </w:t>
-      </w:r>
-      <w:proofErr w:type="gramStart"/>
-      <w:r>
-        <w:rPr>
-          <w:highlight w:val="cyan"/>
-        </w:rPr>
-        <w:t>These constra</w:t>
-      </w:r>
-      <w:r>
-        <w:rPr>
-          <w:highlight w:val="cyan"/>
-        </w:rPr>
-        <w:t>int</w:t>
-      </w:r>
-      <w:proofErr w:type="gramEnd"/>
-      <w:r>
-        <w:rPr>
-          <w:highlight w:val="cyan"/>
-        </w:rPr>
-        <w:t xml:space="preserve"> were utilized for cases where both bullish and bearish sentiment were high and neutral was low to </w:t>
-      </w:r>
-      <w:r>
-        <w:rPr>
-          <w:highlight w:val="cyan"/>
-        </w:rPr>
-        <w:t>remove error on simply focusing on bullish probability.</w:t>
-      </w:r>
-      <w:r>
-        <w:t xml:space="preserve"> </w:t>
-      </w:r>
-    </w:p>
+      <w:r>
+        <w:t>Simple Moving Average (SMA)</w:t>
+      </w:r>
+    </w:p>
+    <w:p>
+      <w:r>
+        <w:t>Risk Parity Weighting Assets</w:t>
+      </w:r>
+    </w:p>
+    <w:p>
+      <w:r>
+        <w:t>Stop Loss</w:t>
+      </w:r>
+    </w:p>
+    <w:p/>
+    <w:p/>
     <w:p>
       <w:pPr>
         <w:pStyle w:val="Heading1"/>
@@ -2300,37 +2111,16 @@
       <w:pPr>
         <w:spacing w:line="480" w:lineRule="auto"/>
       </w:pPr>
-      <w:proofErr w:type="gramStart"/>
-      <w:r>
-        <w:t>The</w:t>
-      </w:r>
-      <w:proofErr w:type="gramEnd"/>
-      <w:r>
-        <w:t xml:space="preserve"> demonstrated the differentiation power that would be expected this was demonstrated </w:t>
-      </w:r>
-      <w:proofErr w:type="gramStart"/>
-      <w:r>
-        <w:t>through the use of</w:t>
-      </w:r>
-      <w:proofErr w:type="gramEnd"/>
-      <w:r>
-        <w:t xml:space="preserve"> ETFs and individual stocks representing the same breakdown of equities.</w:t>
-      </w:r>
-    </w:p>
-    <w:p>
-      <w:pPr>
-        <w:spacing w:line="480" w:lineRule="auto"/>
-      </w:pPr>
-      <w:r>
-        <w:t xml:space="preserve">The model </w:t>
-      </w:r>
-      <w:proofErr w:type="gramStart"/>
-      <w:r>
-        <w:t>is able to</w:t>
-      </w:r>
-      <w:proofErr w:type="gramEnd"/>
-      <w:r>
-        <w:t xml:space="preserve"> build a diversified portfolio effectively through clustering based on recency of state sequences.</w:t>
+      <w:r>
+        <w:t>The demonstrated the differentiation power that would be expected this was demonstrated through the use of ETFs and individual stocks representing the same breakdown of equities.</w:t>
+      </w:r>
+    </w:p>
+    <w:p>
+      <w:pPr>
+        <w:spacing w:line="480" w:lineRule="auto"/>
+      </w:pPr>
+      <w:r>
+        <w:t>The model is able to build a diversified portfolio effectively through clustering based on recency of state sequences.</w:t>
       </w:r>
     </w:p>
     <w:p>
@@ -2341,7 +2131,6 @@
       </w:pPr>
       <w:bookmarkStart w:id="19" w:name="_Toc1308539034"/>
       <w:r>
-        <w:lastRenderedPageBreak/>
         <w:t>Conclusion</w:t>
       </w:r>
       <w:bookmarkEnd w:id="19"/>
@@ -2370,6 +2159,7 @@
         </w:rPr>
       </w:pPr>
       <w:r>
+        <w:lastRenderedPageBreak/>
         <w:br w:type="page"/>
       </w:r>
     </w:p>
@@ -2801,15 +2591,7 @@
         <w:spacing w:line="480" w:lineRule="auto"/>
       </w:pPr>
       <w:r>
-        <w:t xml:space="preserve">Emerging, FTSE Emerging Markets All Cap China </w:t>
-      </w:r>
-      <w:proofErr w:type="gramStart"/>
-      <w:r>
-        <w:t>A</w:t>
-      </w:r>
-      <w:proofErr w:type="gramEnd"/>
-      <w:r>
-        <w:t xml:space="preserve"> Inclusion Index</w:t>
+        <w:t>Emerging, FTSE Emerging Markets All Cap China A Inclusion Index</w:t>
       </w:r>
     </w:p>
     <w:p>
@@ -3130,21 +2912,7 @@
         <w:rPr>
           <w:rFonts w:eastAsia="Times New Roman" w:cs="Times New Roman"/>
         </w:rPr>
-        <w:t>U.S. Treasuries with 1–</w:t>
-      </w:r>
-      <w:proofErr w:type="gramStart"/>
-      <w:r>
-        <w:rPr>
-          <w:rFonts w:eastAsia="Times New Roman" w:cs="Times New Roman"/>
-        </w:rPr>
-        <w:t>3 year</w:t>
-      </w:r>
-      <w:proofErr w:type="gramEnd"/>
-      <w:r>
-        <w:rPr>
-          <w:rFonts w:eastAsia="Times New Roman" w:cs="Times New Roman"/>
-        </w:rPr>
-        <w:t xml:space="preserve"> maturities</w:t>
+        <w:t>U.S. Treasuries with 1–3 year maturities</w:t>
       </w:r>
     </w:p>
     <w:p>
@@ -3163,21 +2931,7 @@
         <w:rPr>
           <w:rFonts w:eastAsia="Times New Roman" w:cs="Times New Roman"/>
         </w:rPr>
-        <w:t>U.S. Treasuries with 3–</w:t>
-      </w:r>
-      <w:proofErr w:type="gramStart"/>
-      <w:r>
-        <w:rPr>
-          <w:rFonts w:eastAsia="Times New Roman" w:cs="Times New Roman"/>
-        </w:rPr>
-        <w:t>7 year</w:t>
-      </w:r>
-      <w:proofErr w:type="gramEnd"/>
-      <w:r>
-        <w:rPr>
-          <w:rFonts w:eastAsia="Times New Roman" w:cs="Times New Roman"/>
-        </w:rPr>
-        <w:t xml:space="preserve"> maturities</w:t>
+        <w:t>U.S. Treasuries with 3–7 year maturities</w:t>
       </w:r>
     </w:p>
     <w:p>
@@ -11335,6 +11089,7 @@
   <w:style w:type="character" w:default="1" w:styleId="DefaultParagraphFont">
     <w:name w:val="Default Paragraph Font"/>
     <w:uiPriority w:val="1"/>
+    <w:semiHidden/>
     <w:unhideWhenUsed/>
   </w:style>
   <w:style w:type="table" w:default="1" w:styleId="TableNormal">

</xml_diff>

<commit_message>
-Clean up and notes added.
</commit_message>
<xml_diff>
--- a/docs/Dynamic Allocation Based On Market Regime.docx
+++ b/docs/Dynamic Allocation Based On Market Regime.docx
@@ -1129,7 +1129,15 @@
         <w:spacing w:line="480" w:lineRule="auto"/>
       </w:pPr>
       <w:r>
-        <w:t>To enhance the practical utility of these regime classifications, we perform hierarchical clustering on recent regime sequences across assets, revealing groups of assets that behave similarly under market conditions. These clusters are used to structure the portfolio construction process, where we aggregate forecasted regime probabilities and apply category-based weight adjustments to form a diversified and regime-aware portfolio. This multi-layered approach is grounded in prior research on regime-switching models (Hamilton, 1989; Ang &amp; Bekaert, 2002) and has been demonstrated to outperform static asset allocation strategies, particularly in non-stationary market environments (Maheu &amp; McCurdy, 2000; Guidolin &amp; Timmermann, 2007).</w:t>
+        <w:t xml:space="preserve">To enhance the practical utility of these regime classifications, we perform hierarchical clustering on recent regime sequences across assets, revealing groups of assets that behave similarly under market conditions. These clusters are used to structure the portfolio construction process, where we aggregate forecasted regime probabilities and apply category-based weight adjustments to form a diversified and regime-aware portfolio. This multi-layered approach is grounded in prior research on regime-switching models (Hamilton, 1989; Ang &amp; Bekaert, 2002) and has been demonstrated to outperform static asset allocation strategies, particularly in non-stationary market environments (Maheu &amp; McCurdy, 2000; </w:t>
+      </w:r>
+      <w:proofErr w:type="spellStart"/>
+      <w:r>
+        <w:t>Guidolin</w:t>
+      </w:r>
+      <w:proofErr w:type="spellEnd"/>
+      <w:r>
+        <w:t xml:space="preserve"> &amp; Timmermann, 2007).</w:t>
       </w:r>
     </w:p>
     <w:p>
@@ -1247,8 +1255,13 @@
       <w:pPr>
         <w:spacing w:line="480" w:lineRule="auto"/>
       </w:pPr>
-      <w:r>
-        <w:t>Guidolin and Timmermann (2007) further advanced this line of research by applying multivariate regime-switching models to asset allocation. Their findings confirmed that accounting for structural shifts enhances portfolio performance, particularly in environments characterized by economic uncertainty or market stress. These works collectively motivate the use of HMMs in our framework, where market regimes are treated as latent states inferred from engineered financial features.</w:t>
+      <w:proofErr w:type="spellStart"/>
+      <w:r>
+        <w:t>Guidolin</w:t>
+      </w:r>
+      <w:proofErr w:type="spellEnd"/>
+      <w:r>
+        <w:t xml:space="preserve"> and Timmermann (2007) further advanced this line of research by applying multivariate regime-switching models to asset allocation. Their findings confirmed that accounting for structural shifts enhances portfolio performance, particularly in environments characterized by economic uncertainty or market stress. These works collectively motivate the use of HMMs in our framework, where market regimes are treated as latent states inferred from engineered financial features.</w:t>
       </w:r>
     </w:p>
     <w:p>
@@ -1355,7 +1368,23 @@
         <w:t xml:space="preserve"> greater risk adjusted returns. </w:t>
       </w:r>
       <w:r>
-        <w:t xml:space="preserve">The starting principles begin with using hierarchical clustering of state sequences over a sixty three day time horizon, sixty days were selected after testing parameters and which provide a sharpe ratio of 3.12 over using one hundred and twenty six days which was only able to achieve a 2.42 sharpe ratio this proved that shortening the sequence lookback to have more recency gives the hierarchal clustering better ability to group assets based on the previous quarter rather than the last half year. </w:t>
+        <w:t xml:space="preserve">The starting principles begin with using hierarchical clustering of state sequences over a sixty three day time horizon, sixty days were selected after testing parameters and which provide a </w:t>
+      </w:r>
+      <w:proofErr w:type="spellStart"/>
+      <w:r>
+        <w:t>sharpe</w:t>
+      </w:r>
+      <w:proofErr w:type="spellEnd"/>
+      <w:r>
+        <w:t xml:space="preserve"> ratio of 3.12 over using one hundred and twenty six days which was only able to achieve a 2.42 </w:t>
+      </w:r>
+      <w:proofErr w:type="spellStart"/>
+      <w:r>
+        <w:t>sharpe</w:t>
+      </w:r>
+      <w:proofErr w:type="spellEnd"/>
+      <w:r>
+        <w:t xml:space="preserve"> ratio this proved that shortening the sequence lookback to have more recency gives the hierarchal clustering better ability to group assets based on the previous quarter rather than the last half year. </w:t>
       </w:r>
     </w:p>
     <w:p>
@@ -1374,20 +1403,55 @@
         <w:t xml:space="preserve">When constructing the portfolio from the clusters this process begins with </w:t>
       </w:r>
       <w:r>
-        <w:t xml:space="preserve">selecting the top assets based on propagated forward bullish sentiment using the HMM transition matrix and current state probabilities. Then all the assets within each cluster are weighted based on vanilla risk parity. Such that each asset is weighted based on risk contribution to the cluster itself. Following this </w:t>
-      </w:r>
-      <w:r>
-        <w:t xml:space="preserve">the clusters are then vanilla risk parity weighted among themselves. This process further reduces risk, but does not leave the portfolio without risk. This only reduces the risk of assets that are currently performing similar to each within clusters. Additionally, for between clusters this only reduces the risk to the portfolio based on each clusters risk contribution to the portfolio. </w:t>
-      </w:r>
-      <w:r>
-        <w:t xml:space="preserve">When reviewing tests it is observed that assets within clusters almost most always had an equal </w:t>
+        <w:t>selecting the top assets based on propagated forward bullish sentiment using the HMM transition matrix and current state probabilities.</w:t>
+      </w:r>
+      <w:r>
+        <w:t xml:space="preserve"> Sixty three</w:t>
+      </w:r>
+      <w:r>
+        <w:t xml:space="preserve"> trading days which represents </w:t>
+      </w:r>
+      <w:r>
+        <w:t>three</w:t>
+      </w:r>
+      <w:r>
+        <w:t xml:space="preserve"> months of trading data is utilized for the length of sequences that the</w:t>
+      </w:r>
+      <w:r>
+        <w:t xml:space="preserve"> hierarchical clustering model will cluster with. </w:t>
+      </w:r>
+    </w:p>
+    <w:p>
+      <w:pPr>
+        <w:spacing w:line="480" w:lineRule="auto"/>
+      </w:pPr>
+      <w:r>
+        <w:t>Then all the assets within each cluster are weighted based on vanilla risk parity</w:t>
+      </w:r>
+      <w:r>
+        <w:t>, with returns being discounted to the risk-free rate of return</w:t>
+      </w:r>
+      <w:r>
+        <w:t>.</w:t>
+      </w:r>
+      <w:r>
+        <w:t xml:space="preserve"> This was utilized to have a current market effect on the equation of returns as well as improve the explanatory power of returns for the risk parity weighting.</w:t>
+      </w:r>
+      <w:r>
+        <w:t xml:space="preserve"> Such that each asset is weighted based on risk contribution to the cluster itself. Following this </w:t>
+      </w:r>
+      <w:r>
+        <w:t xml:space="preserve">the clusters are then vanilla risk parity weighted among themselves. This process </w:t>
       </w:r>
       <w:r>
         <w:lastRenderedPageBreak/>
-        <w:t xml:space="preserve">weight to each asset further testing proved that this was a product of previous steps clustering assets based on current sequence </w:t>
-      </w:r>
-      <w:r>
-        <w:t>of states.</w:t>
+        <w:t xml:space="preserve">further reduces risk, </w:t>
+      </w:r>
+      <w:r>
+        <w:t>at the level of assets that are clustered together will have a unit risk among themselves</w:t>
+      </w:r>
+      <w:r>
+        <w:t xml:space="preserve"> and at the portfolio level each cluster will have unit risk among themselves. </w:t>
       </w:r>
     </w:p>
     <w:p>
@@ -1494,7 +1558,15 @@
         <w:spacing w:line="480" w:lineRule="auto"/>
       </w:pPr>
       <w:r>
-        <w:t>The market data comprises daily adjusted closing prices for a selection of exchange-traded funds (ETFs), downloaded using the yfinance Python library. Adjusted prices are used to ensure that dividends, splits, and other corporate actions are reflected in the return series. The sample spans multiple market cycles and includes a diverse set of asset classes to support robust regime modeling.</w:t>
+        <w:t xml:space="preserve">The market data comprises daily adjusted closing prices for a selection of exchange-traded funds (ETFs), downloaded using the </w:t>
+      </w:r>
+      <w:proofErr w:type="spellStart"/>
+      <w:r>
+        <w:t>yfinance</w:t>
+      </w:r>
+      <w:proofErr w:type="spellEnd"/>
+      <w:r>
+        <w:t xml:space="preserve"> Python library. Adjusted prices are used to ensure that dividends, splits, and other corporate actions are reflected in the return series. The sample spans multiple market cycles and includes a diverse set of asset classes to support robust regime modeling.</w:t>
       </w:r>
     </w:p>
     <w:p>
@@ -2359,8 +2431,13 @@
         <w:spacing w:line="480" w:lineRule="auto"/>
         <w:ind w:left="720" w:hanging="720"/>
       </w:pPr>
-      <w:r>
-        <w:t xml:space="preserve">Guidolin, M., &amp; Timmermann, A. (2007). Asset allocation under multivariate regime switching. </w:t>
+      <w:proofErr w:type="spellStart"/>
+      <w:r>
+        <w:t>Guidolin</w:t>
+      </w:r>
+      <w:proofErr w:type="spellEnd"/>
+      <w:r>
+        <w:t xml:space="preserve">, M., &amp; Timmermann, A. (2007). Asset allocation under multivariate regime switching. </w:t>
       </w:r>
       <w:r>
         <w:rPr>
@@ -2391,6 +2468,7 @@
       <w:r>
         <w:t xml:space="preserve">Hamilton, J. D. (1989). A new approach to the economic analysis of nonstationary time series and the business cycle. </w:t>
       </w:r>
+      <w:proofErr w:type="spellStart"/>
       <w:r>
         <w:rPr>
           <w:i/>
@@ -2398,6 +2476,7 @@
         </w:rPr>
         <w:t>Econometrica</w:t>
       </w:r>
+      <w:proofErr w:type="spellEnd"/>
       <w:r>
         <w:t xml:space="preserve">, </w:t>
       </w:r>

</xml_diff>

<commit_message>
-Update clean up from last night.
</commit_message>
<xml_diff>
--- a/docs/Dynamic Allocation Based On Market Regime.docx
+++ b/docs/Dynamic Allocation Based On Market Regime.docx
@@ -2267,15 +2267,7 @@
         <w:spacing w:line="480" w:lineRule="auto"/>
       </w:pPr>
       <w:r>
-        <w:t xml:space="preserve">To enhance the practical utility of these regime classifications, we perform hierarchical clustering on recent regime sequences across assets, revealing groups of assets that behave similarly under market conditions. These clusters are used to structure the portfolio construction process, where we aggregate forecasted regime probabilities and apply category-based weight adjustments to form a diversified and regime-aware portfolio. This multi-layered approach is grounded in prior research on regime-switching models (Hamilton, 1989; Ang &amp; Bekaert, 2002) and has been demonstrated to outperform static asset allocation strategies, particularly in non-stationary market environments (Maheu &amp; McCurdy, 2000; </w:t>
-      </w:r>
-      <w:proofErr w:type="spellStart"/>
-      <w:r>
-        <w:t>Guidolin</w:t>
-      </w:r>
-      <w:proofErr w:type="spellEnd"/>
-      <w:r>
-        <w:t xml:space="preserve"> &amp; Timmermann, 2007).</w:t>
+        <w:t>To enhance the practical utility of these regime classifications, we perform hierarchical clustering on recent regime sequences across assets, revealing groups of assets that behave similarly under market conditions. These clusters are used to structure the portfolio construction process, where we aggregate forecasted regime probabilities and apply category-based weight adjustments to form a diversified and regime-aware portfolio. This multi-layered approach is grounded in prior research on regime-switching models (Hamilton, 1989; Ang &amp; Bekaert, 2002) and has been demonstrated to outperform static asset allocation strategies, particularly in non-stationary market environments (Maheu &amp; McCurdy, 2000; Guidolin &amp; Timmermann, 2007).</w:t>
       </w:r>
     </w:p>
     <w:p>
@@ -2307,31 +2299,15 @@
         <w:spacing w:line="480" w:lineRule="auto"/>
       </w:pPr>
       <w:r>
-        <w:t>Financial markets are inherently dynamic, driven by a confluence of economic forces, behavioral patterns, and structural changes that evolve over time. Traditional asset pricing models often assume stationarity or linear relationships that fail to capture the abrupt shifts and persistent trends observed in empirical market data. In response to these limitations, regime-switching models—particularly Hidden Markov Models (</w:t>
-      </w:r>
-      <w:proofErr w:type="gramStart"/>
-      <w:r>
-        <w:t>HMMs)—</w:t>
-      </w:r>
-      <w:proofErr w:type="gramEnd"/>
-      <w:r>
-        <w:t>have emerged as powerful tools for modeling the latent structure of financial time series.</w:t>
-      </w:r>
-    </w:p>
-    <w:p>
-      <w:pPr>
-        <w:spacing w:line="480" w:lineRule="auto"/>
-      </w:pPr>
-      <w:r>
-        <w:t xml:space="preserve">This paper introduces a comprehensive methodology for identifying and forecasting latent </w:t>
-      </w:r>
-      <w:proofErr w:type="gramStart"/>
-      <w:r>
-        <w:t>financial market</w:t>
-      </w:r>
-      <w:proofErr w:type="gramEnd"/>
-      <w:r>
-        <w:t xml:space="preserve"> regimes using HMMs applied to engineered features that reflect momentum and volatility across multiple time horizons. These features are selected for their strong empirical and theoretical foundations in capturing market dynamics, as shown in the works of Jegadeesh and Titman (1993) and Corsi (2009). By treating market regimes as unobservable states and price-derived features as observable emissions, the HMM provides a probabilistic framework for detecting structural changes in the financial environment.</w:t>
+        <w:t>Financial markets are inherently dynamic, driven by a confluence of economic forces, behavioral patterns, and structural changes that evolve over time. Traditional asset pricing models often assume stationarity or linear relationships that fail to capture the abrupt shifts and persistent trends observed in empirical market data. In response to these limitations, regime-switching models—particularly Hidden Markov Models (HMMs)—have emerged as powerful tools for modeling the latent structure of financial time series.</w:t>
+      </w:r>
+    </w:p>
+    <w:p>
+      <w:pPr>
+        <w:spacing w:line="480" w:lineRule="auto"/>
+      </w:pPr>
+      <w:r>
+        <w:t>This paper introduces a comprehensive methodology for identifying and forecasting latent financial market regimes using HMMs applied to engineered features that reflect momentum and volatility across multiple time horizons. These features are selected for their strong empirical and theoretical foundations in capturing market dynamics, as shown in the works of Jegadeesh and Titman (1993) and Corsi (2009). By treating market regimes as unobservable states and price-derived features as observable emissions, the HMM provides a probabilistic framework for detecting structural changes in the financial environment.</w:t>
       </w:r>
     </w:p>
     <w:p>
@@ -2379,15 +2355,7 @@
         <w:spacing w:line="480" w:lineRule="auto"/>
       </w:pPr>
       <w:r>
-        <w:t xml:space="preserve">The empirical modeling of financial markets has long acknowledged the presence of structural shifts and time-varying dynamics that challenge the assumptions of linear, stationary models. In response, researchers have turned to regime-switching </w:t>
-      </w:r>
-      <w:proofErr w:type="gramStart"/>
-      <w:r>
-        <w:t>frameworks—</w:t>
-      </w:r>
-      <w:proofErr w:type="gramEnd"/>
-      <w:r>
-        <w:t>most notably Hidden Markov Models (HMMs)—to capture unobservable state transitions that manifest through observable financial indicators such as returns and volatility.</w:t>
+        <w:t>The empirical modeling of financial markets has long acknowledged the presence of structural shifts and time-varying dynamics that challenge the assumptions of linear, stationary models. In response, researchers have turned to regime-switching frameworks—most notably Hidden Markov Models (HMMs)—to capture unobservable state transitions that manifest through observable financial indicators such as returns and volatility.</w:t>
       </w:r>
     </w:p>
     <w:p>
@@ -2406,15 +2374,7 @@
         <w:spacing w:line="480" w:lineRule="auto"/>
       </w:pPr>
       <w:r>
-        <w:t xml:space="preserve">The foundational work by Hamilton (1989) introduced Markov-switching models </w:t>
-      </w:r>
-      <w:proofErr w:type="gramStart"/>
-      <w:r>
-        <w:t>as a means to</w:t>
-      </w:r>
-      <w:proofErr w:type="gramEnd"/>
-      <w:r>
-        <w:t xml:space="preserve"> model business cycles via latent economic states. This approach has since become instrumental </w:t>
+        <w:t xml:space="preserve">The foundational work by Hamilton (1989) introduced Markov-switching models as a means to model business cycles via latent economic states. This approach has since become instrumental </w:t>
       </w:r>
       <w:r>
         <w:lastRenderedPageBreak/>
@@ -2425,13 +2385,8 @@
       <w:pPr>
         <w:spacing w:line="480" w:lineRule="auto"/>
       </w:pPr>
-      <w:proofErr w:type="spellStart"/>
-      <w:r>
-        <w:t>Guidolin</w:t>
-      </w:r>
-      <w:proofErr w:type="spellEnd"/>
-      <w:r>
-        <w:t xml:space="preserve"> and Timmermann (2007) further advanced this line of research by applying multivariate regime-switching models to asset allocation. Their findings confirmed that accounting for structural shifts enhances portfolio performance, particularly in environments characterized by economic uncertainty or market stress. These works collectively motivate the use of HMMs in our framework, where market regimes are treated as latent states inferred from engineered financial features.</w:t>
+      <w:r>
+        <w:t>Guidolin and Timmermann (2007) further advanced this line of research by applying multivariate regime-switching models to asset allocation. Their findings confirmed that accounting for structural shifts enhances portfolio performance, particularly in environments characterized by economic uncertainty or market stress. These works collectively motivate the use of HMMs in our framework, where market regimes are treated as latent states inferred from engineered financial features.</w:t>
       </w:r>
     </w:p>
     <w:p>
@@ -2495,32 +2450,19 @@
       <w:r>
         <w:t xml:space="preserve">While traditional HMMs assume geometric state durations, extensions such as Hidden Semi-Markov Models (HSMMs) have been developed to address more flexible state persistence. Bulla and Bulla (2006) explored HSMMs in the context of financial time series, demonstrating improved modeling of stylized facts such as heavy tails and volatility clustering. Although </w:t>
       </w:r>
-      <w:proofErr w:type="gramStart"/>
       <w:r>
         <w:t xml:space="preserve">the </w:t>
       </w:r>
       <w:r>
-        <w:t xml:space="preserve"> implementation</w:t>
-      </w:r>
-      <w:proofErr w:type="gramEnd"/>
-      <w:r>
-        <w:t xml:space="preserve"> focuses on standard Gaussian HMMs, we incorporate stability diagnostics to guard against unrealistic transition frequencies—an indirect response to the duration limitations highlighted in this literature.</w:t>
-      </w:r>
-    </w:p>
-    <w:p>
-      <w:pPr>
-        <w:spacing w:line="480" w:lineRule="auto"/>
-      </w:pPr>
-      <w:r>
-        <w:t xml:space="preserve">From a practical perspective, HMMs have been effectively applied to pattern recognition and financial forecasting. Lo, Mamaysky, and Wang (2000) utilized HMMs to detect technical patterns in price series, validating the use of probabilistic models </w:t>
-      </w:r>
-      <w:proofErr w:type="gramStart"/>
-      <w:r>
-        <w:t>over rule</w:t>
-      </w:r>
-      <w:proofErr w:type="gramEnd"/>
-      <w:r>
-        <w:t>-based heuristics. Similarly, Maheu and McCurdy (2000) applied HMMs to identify bull and bear markets in asset returns, finding superior performance compared to GARCH-based methods. These studies support the viability of HMMs as a statistical engine for real-world financial modeling.</w:t>
+        <w:t xml:space="preserve"> implementation focuses on standard Gaussian HMMs, we incorporate stability diagnostics to guard against unrealistic transition frequencies—an indirect response to the duration limitations highlighted in this literature.</w:t>
+      </w:r>
+    </w:p>
+    <w:p>
+      <w:pPr>
+        <w:spacing w:line="480" w:lineRule="auto"/>
+      </w:pPr>
+      <w:r>
+        <w:t>From a practical perspective, HMMs have been effectively applied to pattern recognition and financial forecasting. Lo, Mamaysky, and Wang (2000) utilized HMMs to detect technical patterns in price series, validating the use of probabilistic models over rule-based heuristics. Similarly, Maheu and McCurdy (2000) applied HMMs to identify bull and bear markets in asset returns, finding superior performance compared to GARCH-based methods. These studies support the viability of HMMs as a statistical engine for real-world financial modeling.</w:t>
       </w:r>
     </w:p>
     <w:p>
@@ -2599,15 +2541,7 @@
         <w:spacing w:line="480" w:lineRule="auto"/>
       </w:pPr>
       <w:r>
-        <w:t xml:space="preserve">The base theory lies in the ability to hedge away all or majority of risk while maintaining exposure above </w:t>
-      </w:r>
-      <w:proofErr w:type="gramStart"/>
-      <w:r>
-        <w:t>expectations</w:t>
-      </w:r>
-      <w:proofErr w:type="gramEnd"/>
-      <w:r>
-        <w:t xml:space="preserve"> provid</w:t>
+        <w:t>The base theory lies in the ability to hedge away all or majority of risk while maintaining exposure above expectations provid</w:t>
       </w:r>
       <w:r>
         <w:t>ing</w:t>
@@ -2628,39 +2562,15 @@
         <w:t>d</w:t>
       </w:r>
       <w:r>
-        <w:t xml:space="preserve"> a </w:t>
-      </w:r>
-      <w:proofErr w:type="spellStart"/>
-      <w:r>
-        <w:t>sharpe</w:t>
-      </w:r>
-      <w:proofErr w:type="spellEnd"/>
-      <w:r>
-        <w:t xml:space="preserve"> ratio of 3.12 over using one hundred and twenty six days which was only able to achieve a 2.42 </w:t>
-      </w:r>
-      <w:proofErr w:type="spellStart"/>
-      <w:r>
-        <w:t>sharpe</w:t>
-      </w:r>
-      <w:proofErr w:type="spellEnd"/>
-      <w:r>
-        <w:t xml:space="preserve"> ratio this proved that shortening the sequence lookback to have more recency gives the hierarchal clustering better ability to group assets based on the previous quarter rather than the last half year. </w:t>
-      </w:r>
-    </w:p>
-    <w:p>
-      <w:pPr>
-        <w:spacing w:line="480" w:lineRule="auto"/>
-      </w:pPr>
-      <w:r>
-        <w:t xml:space="preserve">Assets that are most </w:t>
-      </w:r>
-      <w:proofErr w:type="gramStart"/>
-      <w:r>
-        <w:t>similar to</w:t>
-      </w:r>
-      <w:proofErr w:type="gramEnd"/>
-      <w:r>
-        <w:t xml:space="preserve"> each other in sequences are then clustered with upper and lower bound caps on the allowable </w:t>
+        <w:t xml:space="preserve"> a sharpe ratio of 3.12 over using one hundred and twenty six days which was only able to achieve a 2.42 sharpe ratio this proved that shortening the sequence lookback to have more recency gives the hierarchal clustering better ability to group assets based on the previous quarter rather than the last half year. </w:t>
+      </w:r>
+    </w:p>
+    <w:p>
+      <w:pPr>
+        <w:spacing w:line="480" w:lineRule="auto"/>
+      </w:pPr>
+      <w:r>
+        <w:t xml:space="preserve">Assets that are most similar to each other in sequences are then clustered with upper and lower bound caps on the allowable </w:t>
       </w:r>
       <w:r>
         <w:t>number</w:t>
@@ -2689,35 +2599,13 @@
         <w:rPr>
           <w:highlight w:val="magenta"/>
         </w:rPr>
-        <w:t xml:space="preserve"> </w:t>
-      </w:r>
-      <w:proofErr w:type="gramStart"/>
+        <w:t xml:space="preserve"> Sixty three</w:t>
+      </w:r>
       <w:r>
         <w:rPr>
           <w:highlight w:val="magenta"/>
         </w:rPr>
-        <w:t>Sixty three</w:t>
-      </w:r>
-      <w:proofErr w:type="gramEnd"/>
-      <w:r>
-        <w:rPr>
-          <w:highlight w:val="magenta"/>
-        </w:rPr>
-        <w:t xml:space="preserve"> trading </w:t>
-      </w:r>
-      <w:proofErr w:type="gramStart"/>
-      <w:r>
-        <w:rPr>
-          <w:highlight w:val="magenta"/>
-        </w:rPr>
-        <w:t>days</w:t>
-      </w:r>
-      <w:proofErr w:type="gramEnd"/>
-      <w:r>
-        <w:rPr>
-          <w:highlight w:val="magenta"/>
-        </w:rPr>
-        <w:t xml:space="preserve"> which represents </w:t>
+        <w:t xml:space="preserve"> trading days which represents </w:t>
       </w:r>
       <w:r>
         <w:rPr>
@@ -2729,21 +2617,7 @@
         <w:rPr>
           <w:highlight w:val="magenta"/>
         </w:rPr>
-        <w:t xml:space="preserve"> months of trading </w:t>
-      </w:r>
-      <w:proofErr w:type="gramStart"/>
-      <w:r>
-        <w:rPr>
-          <w:highlight w:val="magenta"/>
-        </w:rPr>
-        <w:t>data</w:t>
-      </w:r>
-      <w:proofErr w:type="gramEnd"/>
-      <w:r>
-        <w:rPr>
-          <w:highlight w:val="magenta"/>
-        </w:rPr>
-        <w:t xml:space="preserve"> is utilized for the length of sequences that the</w:t>
+        <w:t xml:space="preserve"> months of trading data is utilized for the length of sequences that the</w:t>
       </w:r>
       <w:r>
         <w:rPr>
@@ -2867,21 +2741,11 @@
         <w:lastRenderedPageBreak/>
         <w:t xml:space="preserve">selection criteria </w:t>
       </w:r>
-      <w:proofErr w:type="gramStart"/>
       <w:r>
         <w:t>is</w:t>
       </w:r>
-      <w:proofErr w:type="gramEnd"/>
-      <w:r>
-        <w:t xml:space="preserve"> as follows, the portfolio was split evenly across US and non-US stocks</w:t>
-      </w:r>
-      <w:proofErr w:type="gramStart"/>
-      <w:r>
-        <w:t>, the</w:t>
-      </w:r>
-      <w:proofErr w:type="gramEnd"/>
-      <w:r>
-        <w:t xml:space="preserve"> companies selected needed to have IPO dates at least </w:t>
+      <w:r>
+        <w:t xml:space="preserve"> as follows, the portfolio was split evenly across US and non-US stocks, the companies selected needed to have IPO dates at least </w:t>
       </w:r>
       <w:r>
         <w:t>2</w:t>
@@ -2932,15 +2796,7 @@
         <w:spacing w:line="480" w:lineRule="auto"/>
       </w:pPr>
       <w:r>
-        <w:t xml:space="preserve">The market data comprises daily adjusted closing prices for a selection of exchange-traded funds (ETFs), downloaded using the </w:t>
-      </w:r>
-      <w:proofErr w:type="spellStart"/>
-      <w:r>
-        <w:t>yfinance</w:t>
-      </w:r>
-      <w:proofErr w:type="spellEnd"/>
-      <w:r>
-        <w:t xml:space="preserve"> Python library. Adjusted prices are used to ensure that dividends, splits, and other corporate actions are reflected in the return series. The sample spans multiple market cycles and includes a diverse set of asset classes to support robust regime modeling.</w:t>
+        <w:t>The market data comprises daily adjusted closing prices for a selection of exchange-traded funds (ETFs), downloaded using the yfinance Python library. Adjusted prices are used to ensure that dividends, splits, and other corporate actions are reflected in the return series. The sample spans multiple market cycles and includes a diverse set of asset classes to support robust regime modeling.</w:t>
       </w:r>
     </w:p>
     <w:p>
@@ -3058,15 +2914,7 @@
         <w:spacing w:line="480" w:lineRule="auto"/>
       </w:pPr>
       <w:r>
-        <w:t xml:space="preserve">To ensure stable training of the HMM, the momentum and volatility features are normalized using a z-score transformation, which scales each feature to have zero </w:t>
-      </w:r>
-      <w:proofErr w:type="gramStart"/>
-      <w:r>
-        <w:t>mean</w:t>
-      </w:r>
-      <w:proofErr w:type="gramEnd"/>
-      <w:r>
-        <w:t xml:space="preserve"> and unit variance. </w:t>
+        <w:t xml:space="preserve">To ensure stable training of the HMM, the momentum and volatility features are normalized using a z-score transformation, which scales each feature to have zero mean and unit variance. </w:t>
       </w:r>
       <w:r>
         <w:rPr>
@@ -3098,15 +2946,7 @@
         <w:t>ing</w:t>
       </w:r>
       <w:r>
-        <w:t xml:space="preserve"> that the model is not overfitted </w:t>
-      </w:r>
-      <w:proofErr w:type="gramStart"/>
-      <w:r>
-        <w:t>to</w:t>
-      </w:r>
-      <w:proofErr w:type="gramEnd"/>
-      <w:r>
-        <w:t xml:space="preserve"> recent trends and can generalize across unseen data.</w:t>
+        <w:t xml:space="preserve"> that the model is not overfitted to recent trends and can generalize across unseen data.</w:t>
       </w:r>
     </w:p>
     <w:p>
@@ -3143,15 +2983,7 @@
         <w:spacing w:line="480" w:lineRule="auto"/>
       </w:pPr>
       <w:r>
-        <w:t xml:space="preserve">To compute the initial covariance structure, we estimated a diagonal covariance matrix for each state based on the data points assigned to that cluster. For each cluster, if it contained more than one data point, the feature-wise variances were computed across those </w:t>
-      </w:r>
-      <w:proofErr w:type="gramStart"/>
-      <w:r>
-        <w:t>points</w:t>
-      </w:r>
-      <w:proofErr w:type="gramEnd"/>
-      <w:r>
-        <w:t xml:space="preserve"> and a small constant (1e-4) was added to each variance value to ensure numerical stability and avoid singularities. In cases where a cluster contained only a single point, the global variance across all training data was used instead, with the same constant added.</w:t>
+        <w:t>To compute the initial covariance structure, we estimated a diagonal covariance matrix for each state based on the data points assigned to that cluster. For each cluster, if it contained more than one data point, the feature-wise variances were computed across those points and a small constant (1e-4) was added to each variance value to ensure numerical stability and avoid singularities. In cases where a cluster contained only a single point, the global variance across all training data was used instead, with the same constant added.</w:t>
       </w:r>
     </w:p>
     <w:p>
@@ -3507,15 +3339,7 @@
         <w:t>Viterbi algorithm</w:t>
       </w:r>
       <w:r>
-        <w:t xml:space="preserve">, a dynamic programming technique that computes the single most likely sequence of hidden states given the observed sequence and the trained model parameters (transition probabilities, emission probabilities, and initial state distribution). The Viterbi algorithm operates efficiently </w:t>
-      </w:r>
-      <w:proofErr w:type="gramStart"/>
-      <w:r>
-        <w:t>by recursively</w:t>
-      </w:r>
-      <w:proofErr w:type="gramEnd"/>
-      <w:r>
-        <w:t xml:space="preserve"> maximizing the likelihood of state paths, avoiding the exponential complexity of brute-force enumeration.</w:t>
+        <w:t>, a dynamic programming technique that computes the single most likely sequence of hidden states given the observed sequence and the trained model parameters (transition probabilities, emission probabilities, and initial state distribution). The Viterbi algorithm operates efficiently by recursively maximizing the likelihood of state paths, avoiding the exponential complexity of brute-force enumeration.</w:t>
       </w:r>
     </w:p>
     <w:p>
@@ -3566,16 +3390,11 @@
         </w:rPr>
       </w:pPr>
       <w:r>
-        <w:t xml:space="preserve">This process involves projecting the future state distribution of a Hidden Markov Model (HMM) over a fixed time horizon, specifically </w:t>
-      </w:r>
-      <w:proofErr w:type="gramStart"/>
-      <w:r>
-        <w:t>21</w:t>
+        <w:t>This process involves projecting the future state distribution of a Hidden Markov Model (HMM) over a fixed time horizon, specifically 21</w:t>
       </w:r>
       <w:r>
         <w:t xml:space="preserve"> time</w:t>
       </w:r>
-      <w:proofErr w:type="gramEnd"/>
       <w:r>
         <w:t xml:space="preserve"> steps ahead</w:t>
       </w:r>
@@ -3634,48 +3453,16 @@
         <w:spacing w:line="480" w:lineRule="auto"/>
       </w:pPr>
       <w:r>
-        <w:t xml:space="preserve">Based on testing the model will need to have its parameters tuned to </w:t>
-      </w:r>
-      <w:proofErr w:type="gramStart"/>
-      <w:r>
-        <w:t>a time period</w:t>
-      </w:r>
-      <w:proofErr w:type="gramEnd"/>
-      <w:r>
-        <w:t xml:space="preserve"> no shorter than four years’ worth of data to have the best fit.</w:t>
-      </w:r>
-      <w:r>
-        <w:t xml:space="preserve"> Issues observed were that if tuned over a longer </w:t>
-      </w:r>
-      <w:proofErr w:type="gramStart"/>
-      <w:r>
-        <w:t>time period</w:t>
-      </w:r>
-      <w:proofErr w:type="gramEnd"/>
-      <w:r>
-        <w:t xml:space="preserve"> than 4 </w:t>
-      </w:r>
-      <w:proofErr w:type="gramStart"/>
-      <w:r>
-        <w:t>year</w:t>
-      </w:r>
-      <w:proofErr w:type="gramEnd"/>
-      <w:r>
-        <w:t xml:space="preserve"> then the model </w:t>
+        <w:t>Based on testing the model will need to have its parameters tuned to a time period no shorter than four years’ worth of data to have the best fit.</w:t>
+      </w:r>
+      <w:r>
+        <w:t xml:space="preserve"> Issues observed were that if tuned over a longer time period than 4 year then the model </w:t>
       </w:r>
       <w:r>
         <w:t>loses</w:t>
       </w:r>
       <w:r>
-        <w:t xml:space="preserve"> explanatory power for the more recent datapoints as it is trying to fit for the entire period. This is </w:t>
-      </w:r>
-      <w:proofErr w:type="gramStart"/>
-      <w:r>
-        <w:t>similar to</w:t>
-      </w:r>
-      <w:proofErr w:type="gramEnd"/>
-      <w:r>
-        <w:t xml:space="preserve"> the rolling training window which should be fit based on the entire available time window.</w:t>
+        <w:t xml:space="preserve"> explanatory power for the more recent datapoints as it is trying to fit for the entire period. This is similar to the rolling training window which should be fit based on the entire available time window.</w:t>
       </w:r>
       <w:r>
         <w:t xml:space="preserve"> </w:t>
@@ -3698,31 +3485,7 @@
         <w:spacing w:line="480" w:lineRule="auto"/>
       </w:pPr>
       <w:r>
-        <w:t>As there are cross parameter interactions certain parameters will absolutely need to be tuned together. Specific to clustering “</w:t>
-      </w:r>
-      <w:proofErr w:type="spellStart"/>
-      <w:r>
-        <w:t>min_clusters</w:t>
-      </w:r>
-      <w:proofErr w:type="spellEnd"/>
-      <w:r>
-        <w:t>”, “</w:t>
-      </w:r>
-      <w:proofErr w:type="spellStart"/>
-      <w:r>
-        <w:t>max_clusters</w:t>
-      </w:r>
-      <w:proofErr w:type="spellEnd"/>
-      <w:r>
-        <w:t>”, and “</w:t>
-      </w:r>
-      <w:proofErr w:type="spellStart"/>
-      <w:r>
-        <w:t>max_assets_per_cluster</w:t>
-      </w:r>
-      <w:proofErr w:type="spellEnd"/>
-      <w:r>
-        <w:t xml:space="preserve">” will all need to be tuned together as they have interactions within each other on the overall outcome. </w:t>
+        <w:t xml:space="preserve">As there are cross parameter interactions certain parameters will absolutely need to be tuned together. Specific to clustering “min_clusters”, “max_clusters”, and “max_assets_per_cluster” will all need to be tuned together as they have interactions within each other on the overall outcome. </w:t>
       </w:r>
     </w:p>
     <w:p>
@@ -3845,37 +3608,16 @@
       <w:pPr>
         <w:spacing w:line="480" w:lineRule="auto"/>
       </w:pPr>
-      <w:proofErr w:type="gramStart"/>
-      <w:r>
-        <w:t>The</w:t>
-      </w:r>
-      <w:proofErr w:type="gramEnd"/>
-      <w:r>
-        <w:t xml:space="preserve"> demonstrated the differentiation power that would be expected this was demonstrated </w:t>
-      </w:r>
-      <w:proofErr w:type="gramStart"/>
-      <w:r>
-        <w:t>through the use of</w:t>
-      </w:r>
-      <w:proofErr w:type="gramEnd"/>
-      <w:r>
-        <w:t xml:space="preserve"> ETFs and individual stocks representing the same breakdown of equities.</w:t>
-      </w:r>
-    </w:p>
-    <w:p>
-      <w:pPr>
-        <w:spacing w:line="480" w:lineRule="auto"/>
-      </w:pPr>
-      <w:r>
-        <w:t xml:space="preserve">The model </w:t>
-      </w:r>
-      <w:proofErr w:type="gramStart"/>
-      <w:r>
-        <w:t>is able to</w:t>
-      </w:r>
-      <w:proofErr w:type="gramEnd"/>
-      <w:r>
-        <w:t xml:space="preserve"> build a diversified portfolio effectively through clustering based on recency of state sequences.</w:t>
+      <w:r>
+        <w:t>The demonstrated the differentiation power that would be expected this was demonstrated through the use of ETFs and individual stocks representing the same breakdown of equities.</w:t>
+      </w:r>
+    </w:p>
+    <w:p>
+      <w:pPr>
+        <w:spacing w:line="480" w:lineRule="auto"/>
+      </w:pPr>
+      <w:r>
+        <w:t>The model is able to build a diversified portfolio effectively through clustering based on recency of state sequences.</w:t>
       </w:r>
     </w:p>
     <w:p>
@@ -4051,13 +3793,8 @@
         <w:spacing w:line="480" w:lineRule="auto"/>
         <w:ind w:left="720" w:hanging="720"/>
       </w:pPr>
-      <w:proofErr w:type="spellStart"/>
-      <w:r>
-        <w:t>Guidolin</w:t>
-      </w:r>
-      <w:proofErr w:type="spellEnd"/>
-      <w:r>
-        <w:t xml:space="preserve">, M., &amp; Timmermann, A. (2007). Asset allocation under multivariate regime switching. </w:t>
+      <w:r>
+        <w:t xml:space="preserve">Guidolin, M., &amp; Timmermann, A. (2007). Asset allocation under multivariate regime switching. </w:t>
       </w:r>
       <w:r>
         <w:rPr>
@@ -4088,7 +3825,6 @@
       <w:r>
         <w:t xml:space="preserve">Hamilton, J. D. (1989). A new approach to the economic analysis of nonstationary time series and the business cycle. </w:t>
       </w:r>
-      <w:proofErr w:type="spellStart"/>
       <w:r>
         <w:rPr>
           <w:i/>
@@ -4096,7 +3832,6 @@
         </w:rPr>
         <w:t>Econometrica</w:t>
       </w:r>
-      <w:proofErr w:type="spellEnd"/>
       <w:r>
         <w:t xml:space="preserve">, </w:t>
       </w:r>
@@ -4346,15 +4081,7 @@
         <w:spacing w:line="480" w:lineRule="auto"/>
       </w:pPr>
       <w:r>
-        <w:t xml:space="preserve">Emerging, FTSE Emerging Markets All Cap China </w:t>
-      </w:r>
-      <w:proofErr w:type="gramStart"/>
-      <w:r>
-        <w:t>A</w:t>
-      </w:r>
-      <w:proofErr w:type="gramEnd"/>
-      <w:r>
-        <w:t xml:space="preserve"> Inclusion Index</w:t>
+        <w:t>Emerging, FTSE Emerging Markets All Cap China A Inclusion Index</w:t>
       </w:r>
     </w:p>
     <w:p>
@@ -4675,21 +4402,7 @@
         <w:rPr>
           <w:rFonts w:eastAsia="Times New Roman" w:cs="Times New Roman"/>
         </w:rPr>
-        <w:t>U.S. Treasuries with 1–</w:t>
-      </w:r>
-      <w:proofErr w:type="gramStart"/>
-      <w:r>
-        <w:rPr>
-          <w:rFonts w:eastAsia="Times New Roman" w:cs="Times New Roman"/>
-        </w:rPr>
-        <w:t>3 year</w:t>
-      </w:r>
-      <w:proofErr w:type="gramEnd"/>
-      <w:r>
-        <w:rPr>
-          <w:rFonts w:eastAsia="Times New Roman" w:cs="Times New Roman"/>
-        </w:rPr>
-        <w:t xml:space="preserve"> maturities</w:t>
+        <w:t>U.S. Treasuries with 1–3 year maturities</w:t>
       </w:r>
     </w:p>
     <w:p>
@@ -4708,21 +4421,7 @@
         <w:rPr>
           <w:rFonts w:eastAsia="Times New Roman" w:cs="Times New Roman"/>
         </w:rPr>
-        <w:t>U.S. Treasuries with 3–</w:t>
-      </w:r>
-      <w:proofErr w:type="gramStart"/>
-      <w:r>
-        <w:rPr>
-          <w:rFonts w:eastAsia="Times New Roman" w:cs="Times New Roman"/>
-        </w:rPr>
-        <w:t>7 year</w:t>
-      </w:r>
-      <w:proofErr w:type="gramEnd"/>
-      <w:r>
-        <w:rPr>
-          <w:rFonts w:eastAsia="Times New Roman" w:cs="Times New Roman"/>
-        </w:rPr>
-        <w:t xml:space="preserve"> maturities</w:t>
+        <w:t>U.S. Treasuries with 3–7 year maturities</w:t>
       </w:r>
     </w:p>
     <w:p>
@@ -12880,7 +12579,6 @@
   <w:style w:type="character" w:default="1" w:styleId="DefaultParagraphFont">
     <w:name w:val="Default Paragraph Font"/>
     <w:uiPriority w:val="1"/>
-    <w:semiHidden/>
     <w:unhideWhenUsed/>
   </w:style>
   <w:style w:type="table" w:default="1" w:styleId="TableNormal">
@@ -13321,6 +13019,18 @@
       <w:ind w:left="480"/>
     </w:pPr>
   </w:style>
+  <w:style w:type="character" w:styleId="UnresolvedMention">
+    <w:name w:val="Unresolved Mention"/>
+    <w:basedOn w:val="DefaultParagraphFont"/>
+    <w:uiPriority w:val="99"/>
+    <w:semiHidden/>
+    <w:unhideWhenUsed/>
+    <w:rsid w:val="00173BEC"/>
+    <w:rPr>
+      <w:color w:val="605E5C"/>
+      <w:shd w:val="clear" w:color="auto" w:fill="E1DFDD"/>
+    </w:rPr>
+  </w:style>
 </w:styles>
 </file>
 

</xml_diff>

<commit_message>
-Final clean up before analysis.
</commit_message>
<xml_diff>
--- a/docs/Dynamic Allocation Based On Market Regime.docx
+++ b/docs/Dynamic Allocation Based On Market Regime.docx
@@ -2267,7 +2267,15 @@
         <w:spacing w:line="480" w:lineRule="auto"/>
       </w:pPr>
       <w:r>
-        <w:t>To enhance the practical utility of these regime classifications, we perform hierarchical clustering on recent regime sequences across assets, revealing groups of assets that behave similarly under market conditions. These clusters are used to structure the portfolio construction process, where we aggregate forecasted regime probabilities and apply category-based weight adjustments to form a diversified and regime-aware portfolio. This multi-layered approach is grounded in prior research on regime-switching models (Hamilton, 1989; Ang &amp; Bekaert, 2002) and has been demonstrated to outperform static asset allocation strategies, particularly in non-stationary market environments (Maheu &amp; McCurdy, 2000; Guidolin &amp; Timmermann, 2007).</w:t>
+        <w:t xml:space="preserve">To enhance the practical utility of these regime classifications, we perform hierarchical clustering on recent regime sequences across assets, revealing groups of assets that behave similarly under market conditions. These clusters are used to structure the portfolio construction process, where we aggregate forecasted regime probabilities and apply category-based weight adjustments to form a diversified and regime-aware portfolio. This multi-layered approach is grounded in prior research on regime-switching models (Hamilton, 1989; Ang &amp; Bekaert, 2002) and has been demonstrated to outperform static asset allocation strategies, particularly in non-stationary market environments (Maheu &amp; McCurdy, 2000; </w:t>
+      </w:r>
+      <w:proofErr w:type="spellStart"/>
+      <w:r>
+        <w:t>Guidolin</w:t>
+      </w:r>
+      <w:proofErr w:type="spellEnd"/>
+      <w:r>
+        <w:t xml:space="preserve"> &amp; Timmermann, 2007).</w:t>
       </w:r>
     </w:p>
     <w:p>
@@ -2385,8 +2393,13 @@
       <w:pPr>
         <w:spacing w:line="480" w:lineRule="auto"/>
       </w:pPr>
-      <w:r>
-        <w:t>Guidolin and Timmermann (2007) further advanced this line of research by applying multivariate regime-switching models to asset allocation. Their findings confirmed that accounting for structural shifts enhances portfolio performance, particularly in environments characterized by economic uncertainty or market stress. These works collectively motivate the use of HMMs in our framework, where market regimes are treated as latent states inferred from engineered financial features.</w:t>
+      <w:proofErr w:type="spellStart"/>
+      <w:r>
+        <w:t>Guidolin</w:t>
+      </w:r>
+      <w:proofErr w:type="spellEnd"/>
+      <w:r>
+        <w:t xml:space="preserve"> and Timmermann (2007) further advanced this line of research by applying multivariate regime-switching models to asset allocation. Their findings confirmed that accounting for structural shifts enhances portfolio performance, particularly in environments characterized by economic uncertainty or market stress. These works collectively motivate the use of HMMs in our framework, where market regimes are treated as latent states inferred from engineered financial features.</w:t>
       </w:r>
     </w:p>
     <w:p>
@@ -2562,7 +2575,23 @@
         <w:t>d</w:t>
       </w:r>
       <w:r>
-        <w:t xml:space="preserve"> a sharpe ratio of 3.12 over using one hundred and twenty six days which was only able to achieve a 2.42 sharpe ratio this proved that shortening the sequence lookback to have more recency gives the hierarchal clustering better ability to group assets based on the previous quarter rather than the last half year. </w:t>
+        <w:t xml:space="preserve"> a </w:t>
+      </w:r>
+      <w:proofErr w:type="spellStart"/>
+      <w:r>
+        <w:t>sharpe</w:t>
+      </w:r>
+      <w:proofErr w:type="spellEnd"/>
+      <w:r>
+        <w:t xml:space="preserve"> ratio of 3.12 over using one hundred and twenty six days which was only able to achieve a 2.42 </w:t>
+      </w:r>
+      <w:proofErr w:type="spellStart"/>
+      <w:r>
+        <w:t>sharpe</w:t>
+      </w:r>
+      <w:proofErr w:type="spellEnd"/>
+      <w:r>
+        <w:t xml:space="preserve"> ratio this proved that shortening the sequence lookback to have more recency gives the hierarchal clustering better ability to group assets based on the previous quarter rather than the last half year. </w:t>
       </w:r>
     </w:p>
     <w:p>
@@ -2796,7 +2825,15 @@
         <w:spacing w:line="480" w:lineRule="auto"/>
       </w:pPr>
       <w:r>
-        <w:t>The market data comprises daily adjusted closing prices for a selection of exchange-traded funds (ETFs), downloaded using the yfinance Python library. Adjusted prices are used to ensure that dividends, splits, and other corporate actions are reflected in the return series. The sample spans multiple market cycles and includes a diverse set of asset classes to support robust regime modeling.</w:t>
+        <w:t xml:space="preserve">The market data comprises daily adjusted closing prices for a selection of exchange-traded funds (ETFs), downloaded using the </w:t>
+      </w:r>
+      <w:proofErr w:type="spellStart"/>
+      <w:r>
+        <w:t>yfinance</w:t>
+      </w:r>
+      <w:proofErr w:type="spellEnd"/>
+      <w:r>
+        <w:t xml:space="preserve"> Python library. Adjusted prices are used to ensure that dividends, splits, and other corporate actions are reflected in the return series. The sample spans multiple market cycles and includes a diverse set of asset classes to support robust regime modeling.</w:t>
       </w:r>
     </w:p>
     <w:p>
@@ -3485,7 +3522,31 @@
         <w:spacing w:line="480" w:lineRule="auto"/>
       </w:pPr>
       <w:r>
-        <w:t xml:space="preserve">As there are cross parameter interactions certain parameters will absolutely need to be tuned together. Specific to clustering “min_clusters”, “max_clusters”, and “max_assets_per_cluster” will all need to be tuned together as they have interactions within each other on the overall outcome. </w:t>
+        <w:t>As there are cross parameter interactions certain parameters will absolutely need to be tuned together. Specific to clustering “</w:t>
+      </w:r>
+      <w:proofErr w:type="spellStart"/>
+      <w:r>
+        <w:t>min_clusters</w:t>
+      </w:r>
+      <w:proofErr w:type="spellEnd"/>
+      <w:r>
+        <w:t>”, “</w:t>
+      </w:r>
+      <w:proofErr w:type="spellStart"/>
+      <w:r>
+        <w:t>max_clusters</w:t>
+      </w:r>
+      <w:proofErr w:type="spellEnd"/>
+      <w:r>
+        <w:t>”, and “</w:t>
+      </w:r>
+      <w:proofErr w:type="spellStart"/>
+      <w:r>
+        <w:t>max_assets_per_cluster</w:t>
+      </w:r>
+      <w:proofErr w:type="spellEnd"/>
+      <w:r>
+        <w:t xml:space="preserve">” will all need to be tuned together as they have interactions within each other on the overall outcome. </w:t>
       </w:r>
     </w:p>
     <w:p>
@@ -3574,6 +3635,82 @@
       <w:bookmarkEnd w:id="25"/>
     </w:p>
     <w:p>
+      <w:r>
+        <w:t>Based on a multiple regression analysis of the data these variables demonstrate poor explanatory power for certain types of asset</w:t>
+      </w:r>
+      <w:r>
+        <w:t xml:space="preserve">s </w:t>
+      </w:r>
+      <w:r>
+        <w:rPr>
+          <w:highlight w:val="cyan"/>
+        </w:rPr>
+        <w:t>FIGURE REF</w:t>
+      </w:r>
+      <w:r>
+        <w:t xml:space="preserve">. Bonds most notable demonstrate </w:t>
+      </w:r>
+    </w:p>
+    <w:p>
+      <w:pPr>
+        <w:pStyle w:val="ListParagraph"/>
+        <w:numPr>
+          <w:ilvl w:val="0"/>
+          <w:numId w:val="52"/>
+        </w:numPr>
+      </w:pPr>
+      <w:r>
+        <w:t>When adding in other economic variables there were issues with multicollinearity</w:t>
+      </w:r>
+      <w:r>
+        <w:t xml:space="preserve"> interacting with momentum</w:t>
+      </w:r>
+      <w:r>
+        <w:t>.</w:t>
+      </w:r>
+    </w:p>
+    <w:p>
+      <w:pPr>
+        <w:pStyle w:val="ListParagraph"/>
+        <w:numPr>
+          <w:ilvl w:val="0"/>
+          <w:numId w:val="52"/>
+        </w:numPr>
+      </w:pPr>
+      <w:r>
+        <w:t>Non-significant p-values for certain items at times.</w:t>
+      </w:r>
+    </w:p>
+    <w:p>
+      <w:pPr>
+        <w:pStyle w:val="ListParagraph"/>
+        <w:numPr>
+          <w:ilvl w:val="0"/>
+          <w:numId w:val="52"/>
+        </w:numPr>
+      </w:pPr>
+      <w:r>
+        <w:t>Could adding these macro data items help?</w:t>
+      </w:r>
+      <w:r>
+        <w:t xml:space="preserve"> Such as TLT and 20+y yield.</w:t>
+      </w:r>
+    </w:p>
+    <w:p/>
+    <w:p>
+      <w:r>
+        <w:t xml:space="preserve">Are the findings so far significant enough? </w:t>
+      </w:r>
+    </w:p>
+    <w:p>
+      <w:r>
+        <w:t>What about correlation selection based on greatest momentum and remove hierarchical clustering?</w:t>
+      </w:r>
+      <w:r>
+        <w:t xml:space="preserve"> Adding this as an alternative? </w:t>
+      </w:r>
+    </w:p>
+    <w:p>
       <w:pPr>
         <w:pStyle w:val="Heading1"/>
         <w:spacing w:line="480" w:lineRule="auto"/>
@@ -3598,6 +3735,7 @@
         <w:spacing w:line="480" w:lineRule="auto"/>
       </w:pPr>
       <w:r>
+        <w:lastRenderedPageBreak/>
         <w:t xml:space="preserve">(Quantify through </w:t>
       </w:r>
       <w:r>
@@ -3628,7 +3766,6 @@
       </w:pPr>
       <w:bookmarkStart w:id="27" w:name="_Toc201482943"/>
       <w:r>
-        <w:lastRenderedPageBreak/>
         <w:t>Conclusion</w:t>
       </w:r>
       <w:bookmarkEnd w:id="27"/>
@@ -3793,8 +3930,13 @@
         <w:spacing w:line="480" w:lineRule="auto"/>
         <w:ind w:left="720" w:hanging="720"/>
       </w:pPr>
-      <w:r>
-        <w:t xml:space="preserve">Guidolin, M., &amp; Timmermann, A. (2007). Asset allocation under multivariate regime switching. </w:t>
+      <w:proofErr w:type="spellStart"/>
+      <w:r>
+        <w:t>Guidolin</w:t>
+      </w:r>
+      <w:proofErr w:type="spellEnd"/>
+      <w:r>
+        <w:t xml:space="preserve">, M., &amp; Timmermann, A. (2007). Asset allocation under multivariate regime switching. </w:t>
       </w:r>
       <w:r>
         <w:rPr>
@@ -3825,6 +3967,7 @@
       <w:r>
         <w:t xml:space="preserve">Hamilton, J. D. (1989). A new approach to the economic analysis of nonstationary time series and the business cycle. </w:t>
       </w:r>
+      <w:proofErr w:type="spellStart"/>
       <w:r>
         <w:rPr>
           <w:i/>
@@ -3832,6 +3975,7 @@
         </w:rPr>
         <w:t>Econometrica</w:t>
       </w:r>
+      <w:proofErr w:type="spellEnd"/>
       <w:r>
         <w:t xml:space="preserve">, </w:t>
       </w:r>
@@ -6292,6 +6436,119 @@
     </w:lvl>
   </w:abstractNum>
   <w:abstractNum w:abstractNumId="11" w15:restartNumberingAfterBreak="0">
+    <w:nsid w:val="15F34BB9"/>
+    <w:multiLevelType w:val="hybridMultilevel"/>
+    <w:tmpl w:val="6214EFA2"/>
+    <w:lvl w:ilvl="0" w:tplc="04090001">
+      <w:start w:val="1"/>
+      <w:numFmt w:val="bullet"/>
+      <w:lvlText w:val=""/>
+      <w:lvlJc w:val="left"/>
+      <w:pPr>
+        <w:ind w:left="720" w:hanging="360"/>
+      </w:pPr>
+      <w:rPr>
+        <w:rFonts w:ascii="Symbol" w:hAnsi="Symbol" w:hint="default"/>
+      </w:rPr>
+    </w:lvl>
+    <w:lvl w:ilvl="1" w:tplc="04090003" w:tentative="1">
+      <w:start w:val="1"/>
+      <w:numFmt w:val="bullet"/>
+      <w:lvlText w:val="o"/>
+      <w:lvlJc w:val="left"/>
+      <w:pPr>
+        <w:ind w:left="1440" w:hanging="360"/>
+      </w:pPr>
+      <w:rPr>
+        <w:rFonts w:ascii="Courier New" w:hAnsi="Courier New" w:cs="Courier New" w:hint="default"/>
+      </w:rPr>
+    </w:lvl>
+    <w:lvl w:ilvl="2" w:tplc="04090005" w:tentative="1">
+      <w:start w:val="1"/>
+      <w:numFmt w:val="bullet"/>
+      <w:lvlText w:val=""/>
+      <w:lvlJc w:val="left"/>
+      <w:pPr>
+        <w:ind w:left="2160" w:hanging="360"/>
+      </w:pPr>
+      <w:rPr>
+        <w:rFonts w:ascii="Wingdings" w:hAnsi="Wingdings" w:hint="default"/>
+      </w:rPr>
+    </w:lvl>
+    <w:lvl w:ilvl="3" w:tplc="04090001" w:tentative="1">
+      <w:start w:val="1"/>
+      <w:numFmt w:val="bullet"/>
+      <w:lvlText w:val=""/>
+      <w:lvlJc w:val="left"/>
+      <w:pPr>
+        <w:ind w:left="2880" w:hanging="360"/>
+      </w:pPr>
+      <w:rPr>
+        <w:rFonts w:ascii="Symbol" w:hAnsi="Symbol" w:hint="default"/>
+      </w:rPr>
+    </w:lvl>
+    <w:lvl w:ilvl="4" w:tplc="04090003" w:tentative="1">
+      <w:start w:val="1"/>
+      <w:numFmt w:val="bullet"/>
+      <w:lvlText w:val="o"/>
+      <w:lvlJc w:val="left"/>
+      <w:pPr>
+        <w:ind w:left="3600" w:hanging="360"/>
+      </w:pPr>
+      <w:rPr>
+        <w:rFonts w:ascii="Courier New" w:hAnsi="Courier New" w:cs="Courier New" w:hint="default"/>
+      </w:rPr>
+    </w:lvl>
+    <w:lvl w:ilvl="5" w:tplc="04090005" w:tentative="1">
+      <w:start w:val="1"/>
+      <w:numFmt w:val="bullet"/>
+      <w:lvlText w:val=""/>
+      <w:lvlJc w:val="left"/>
+      <w:pPr>
+        <w:ind w:left="4320" w:hanging="360"/>
+      </w:pPr>
+      <w:rPr>
+        <w:rFonts w:ascii="Wingdings" w:hAnsi="Wingdings" w:hint="default"/>
+      </w:rPr>
+    </w:lvl>
+    <w:lvl w:ilvl="6" w:tplc="04090001" w:tentative="1">
+      <w:start w:val="1"/>
+      <w:numFmt w:val="bullet"/>
+      <w:lvlText w:val=""/>
+      <w:lvlJc w:val="left"/>
+      <w:pPr>
+        <w:ind w:left="5040" w:hanging="360"/>
+      </w:pPr>
+      <w:rPr>
+        <w:rFonts w:ascii="Symbol" w:hAnsi="Symbol" w:hint="default"/>
+      </w:rPr>
+    </w:lvl>
+    <w:lvl w:ilvl="7" w:tplc="04090003" w:tentative="1">
+      <w:start w:val="1"/>
+      <w:numFmt w:val="bullet"/>
+      <w:lvlText w:val="o"/>
+      <w:lvlJc w:val="left"/>
+      <w:pPr>
+        <w:ind w:left="5760" w:hanging="360"/>
+      </w:pPr>
+      <w:rPr>
+        <w:rFonts w:ascii="Courier New" w:hAnsi="Courier New" w:cs="Courier New" w:hint="default"/>
+      </w:rPr>
+    </w:lvl>
+    <w:lvl w:ilvl="8" w:tplc="04090005" w:tentative="1">
+      <w:start w:val="1"/>
+      <w:numFmt w:val="bullet"/>
+      <w:lvlText w:val=""/>
+      <w:lvlJc w:val="left"/>
+      <w:pPr>
+        <w:ind w:left="6480" w:hanging="360"/>
+      </w:pPr>
+      <w:rPr>
+        <w:rFonts w:ascii="Wingdings" w:hAnsi="Wingdings" w:hint="default"/>
+      </w:rPr>
+    </w:lvl>
+  </w:abstractNum>
+  <w:abstractNum w:abstractNumId="12" w15:restartNumberingAfterBreak="0">
     <w:nsid w:val="1FFD57EB"/>
     <w:multiLevelType w:val="hybridMultilevel"/>
     <w:tmpl w:val="38FC7C2A"/>
@@ -6404,7 +6661,7 @@
       </w:rPr>
     </w:lvl>
   </w:abstractNum>
-  <w:abstractNum w:abstractNumId="12" w15:restartNumberingAfterBreak="0">
+  <w:abstractNum w:abstractNumId="13" w15:restartNumberingAfterBreak="0">
     <w:nsid w:val="21352D09"/>
     <w:multiLevelType w:val="multilevel"/>
     <w:tmpl w:val="C6F2C312"/>
@@ -6553,7 +6810,7 @@
       </w:rPr>
     </w:lvl>
   </w:abstractNum>
-  <w:abstractNum w:abstractNumId="13" w15:restartNumberingAfterBreak="0">
+  <w:abstractNum w:abstractNumId="14" w15:restartNumberingAfterBreak="0">
     <w:nsid w:val="2B7324EE"/>
     <w:multiLevelType w:val="multilevel"/>
     <w:tmpl w:val="EF1A4B5A"/>
@@ -6702,7 +6959,7 @@
       </w:rPr>
     </w:lvl>
   </w:abstractNum>
-  <w:abstractNum w:abstractNumId="14" w15:restartNumberingAfterBreak="0">
+  <w:abstractNum w:abstractNumId="15" w15:restartNumberingAfterBreak="0">
     <w:nsid w:val="2DA72C67"/>
     <w:multiLevelType w:val="multilevel"/>
     <w:tmpl w:val="4CD84CA2"/>
@@ -6851,7 +7108,7 @@
       </w:rPr>
     </w:lvl>
   </w:abstractNum>
-  <w:abstractNum w:abstractNumId="15" w15:restartNumberingAfterBreak="0">
+  <w:abstractNum w:abstractNumId="16" w15:restartNumberingAfterBreak="0">
     <w:nsid w:val="310E2732"/>
     <w:multiLevelType w:val="multilevel"/>
     <w:tmpl w:val="B712E560"/>
@@ -7000,7 +7257,7 @@
       </w:rPr>
     </w:lvl>
   </w:abstractNum>
-  <w:abstractNum w:abstractNumId="16" w15:restartNumberingAfterBreak="0">
+  <w:abstractNum w:abstractNumId="17" w15:restartNumberingAfterBreak="0">
     <w:nsid w:val="313F06D7"/>
     <w:multiLevelType w:val="multilevel"/>
     <w:tmpl w:val="4940767E"/>
@@ -7113,7 +7370,7 @@
       </w:pPr>
     </w:lvl>
   </w:abstractNum>
-  <w:abstractNum w:abstractNumId="17" w15:restartNumberingAfterBreak="0">
+  <w:abstractNum w:abstractNumId="18" w15:restartNumberingAfterBreak="0">
     <w:nsid w:val="34560E9A"/>
     <w:multiLevelType w:val="multilevel"/>
     <w:tmpl w:val="BBFE970A"/>
@@ -7262,7 +7519,7 @@
       </w:rPr>
     </w:lvl>
   </w:abstractNum>
-  <w:abstractNum w:abstractNumId="18" w15:restartNumberingAfterBreak="0">
+  <w:abstractNum w:abstractNumId="19" w15:restartNumberingAfterBreak="0">
     <w:nsid w:val="37945CED"/>
     <w:multiLevelType w:val="multilevel"/>
     <w:tmpl w:val="931E7A84"/>
@@ -7411,7 +7668,7 @@
       </w:rPr>
     </w:lvl>
   </w:abstractNum>
-  <w:abstractNum w:abstractNumId="19" w15:restartNumberingAfterBreak="0">
+  <w:abstractNum w:abstractNumId="20" w15:restartNumberingAfterBreak="0">
     <w:nsid w:val="37CC9CFE"/>
     <w:multiLevelType w:val="hybridMultilevel"/>
     <w:tmpl w:val="0892165E"/>
@@ -7524,7 +7781,7 @@
       </w:rPr>
     </w:lvl>
   </w:abstractNum>
-  <w:abstractNum w:abstractNumId="20" w15:restartNumberingAfterBreak="0">
+  <w:abstractNum w:abstractNumId="21" w15:restartNumberingAfterBreak="0">
     <w:nsid w:val="390116BC"/>
     <w:multiLevelType w:val="multilevel"/>
     <w:tmpl w:val="A4583592"/>
@@ -7673,7 +7930,7 @@
       </w:rPr>
     </w:lvl>
   </w:abstractNum>
-  <w:abstractNum w:abstractNumId="21" w15:restartNumberingAfterBreak="0">
+  <w:abstractNum w:abstractNumId="22" w15:restartNumberingAfterBreak="0">
     <w:nsid w:val="3AC71DB1"/>
     <w:multiLevelType w:val="multilevel"/>
     <w:tmpl w:val="A0185156"/>
@@ -7822,7 +8079,7 @@
       </w:rPr>
     </w:lvl>
   </w:abstractNum>
-  <w:abstractNum w:abstractNumId="22" w15:restartNumberingAfterBreak="0">
+  <w:abstractNum w:abstractNumId="23" w15:restartNumberingAfterBreak="0">
     <w:nsid w:val="3AE107AC"/>
     <w:multiLevelType w:val="multilevel"/>
     <w:tmpl w:val="FCF6EF6C"/>
@@ -7935,7 +8192,7 @@
       </w:pPr>
     </w:lvl>
   </w:abstractNum>
-  <w:abstractNum w:abstractNumId="23" w15:restartNumberingAfterBreak="0">
+  <w:abstractNum w:abstractNumId="24" w15:restartNumberingAfterBreak="0">
     <w:nsid w:val="3F9E4806"/>
     <w:multiLevelType w:val="multilevel"/>
     <w:tmpl w:val="8EE424C8"/>
@@ -8084,7 +8341,7 @@
       </w:rPr>
     </w:lvl>
   </w:abstractNum>
-  <w:abstractNum w:abstractNumId="24" w15:restartNumberingAfterBreak="0">
+  <w:abstractNum w:abstractNumId="25" w15:restartNumberingAfterBreak="0">
     <w:nsid w:val="42754A69"/>
     <w:multiLevelType w:val="multilevel"/>
     <w:tmpl w:val="A030028A"/>
@@ -8233,7 +8490,7 @@
       </w:rPr>
     </w:lvl>
   </w:abstractNum>
-  <w:abstractNum w:abstractNumId="25" w15:restartNumberingAfterBreak="0">
+  <w:abstractNum w:abstractNumId="26" w15:restartNumberingAfterBreak="0">
     <w:nsid w:val="434C08CB"/>
     <w:multiLevelType w:val="multilevel"/>
     <w:tmpl w:val="F678F178"/>
@@ -8382,7 +8639,7 @@
       </w:rPr>
     </w:lvl>
   </w:abstractNum>
-  <w:abstractNum w:abstractNumId="26" w15:restartNumberingAfterBreak="0">
+  <w:abstractNum w:abstractNumId="27" w15:restartNumberingAfterBreak="0">
     <w:nsid w:val="436D6D2B"/>
     <w:multiLevelType w:val="multilevel"/>
     <w:tmpl w:val="C25246B6"/>
@@ -8531,7 +8788,7 @@
       </w:rPr>
     </w:lvl>
   </w:abstractNum>
-  <w:abstractNum w:abstractNumId="27" w15:restartNumberingAfterBreak="0">
+  <w:abstractNum w:abstractNumId="28" w15:restartNumberingAfterBreak="0">
     <w:nsid w:val="43DD4317"/>
     <w:multiLevelType w:val="multilevel"/>
     <w:tmpl w:val="3D2AE4E8"/>
@@ -8680,7 +8937,7 @@
       </w:rPr>
     </w:lvl>
   </w:abstractNum>
-  <w:abstractNum w:abstractNumId="28" w15:restartNumberingAfterBreak="0">
+  <w:abstractNum w:abstractNumId="29" w15:restartNumberingAfterBreak="0">
     <w:nsid w:val="4642269C"/>
     <w:multiLevelType w:val="multilevel"/>
     <w:tmpl w:val="EEB8C562"/>
@@ -8829,7 +9086,7 @@
       </w:rPr>
     </w:lvl>
   </w:abstractNum>
-  <w:abstractNum w:abstractNumId="29" w15:restartNumberingAfterBreak="0">
+  <w:abstractNum w:abstractNumId="30" w15:restartNumberingAfterBreak="0">
     <w:nsid w:val="489F5012"/>
     <w:multiLevelType w:val="hybridMultilevel"/>
     <w:tmpl w:val="FC9A52D8"/>
@@ -8942,7 +9199,7 @@
       </w:rPr>
     </w:lvl>
   </w:abstractNum>
-  <w:abstractNum w:abstractNumId="30" w15:restartNumberingAfterBreak="0">
+  <w:abstractNum w:abstractNumId="31" w15:restartNumberingAfterBreak="0">
     <w:nsid w:val="48AB1189"/>
     <w:multiLevelType w:val="multilevel"/>
     <w:tmpl w:val="B26EC3C2"/>
@@ -9091,7 +9348,7 @@
       </w:rPr>
     </w:lvl>
   </w:abstractNum>
-  <w:abstractNum w:abstractNumId="31" w15:restartNumberingAfterBreak="0">
+  <w:abstractNum w:abstractNumId="32" w15:restartNumberingAfterBreak="0">
     <w:nsid w:val="4D502E19"/>
     <w:multiLevelType w:val="multilevel"/>
     <w:tmpl w:val="80664744"/>
@@ -9240,7 +9497,7 @@
       </w:rPr>
     </w:lvl>
   </w:abstractNum>
-  <w:abstractNum w:abstractNumId="32" w15:restartNumberingAfterBreak="0">
+  <w:abstractNum w:abstractNumId="33" w15:restartNumberingAfterBreak="0">
     <w:nsid w:val="50F172B6"/>
     <w:multiLevelType w:val="multilevel"/>
     <w:tmpl w:val="EAE60B66"/>
@@ -9389,7 +9646,7 @@
       </w:rPr>
     </w:lvl>
   </w:abstractNum>
-  <w:abstractNum w:abstractNumId="33" w15:restartNumberingAfterBreak="0">
+  <w:abstractNum w:abstractNumId="34" w15:restartNumberingAfterBreak="0">
     <w:nsid w:val="5C2B1BA6"/>
     <w:multiLevelType w:val="multilevel"/>
     <w:tmpl w:val="DE1EB32C"/>
@@ -9538,7 +9795,7 @@
       </w:rPr>
     </w:lvl>
   </w:abstractNum>
-  <w:abstractNum w:abstractNumId="34" w15:restartNumberingAfterBreak="0">
+  <w:abstractNum w:abstractNumId="35" w15:restartNumberingAfterBreak="0">
     <w:nsid w:val="5D6CCA0C"/>
     <w:multiLevelType w:val="hybridMultilevel"/>
     <w:tmpl w:val="F98AE616"/>
@@ -9651,7 +9908,7 @@
       </w:rPr>
     </w:lvl>
   </w:abstractNum>
-  <w:abstractNum w:abstractNumId="35" w15:restartNumberingAfterBreak="0">
+  <w:abstractNum w:abstractNumId="36" w15:restartNumberingAfterBreak="0">
     <w:nsid w:val="5E9E2816"/>
     <w:multiLevelType w:val="multilevel"/>
     <w:tmpl w:val="285CAE58"/>
@@ -9800,7 +10057,7 @@
       </w:rPr>
     </w:lvl>
   </w:abstractNum>
-  <w:abstractNum w:abstractNumId="36" w15:restartNumberingAfterBreak="0">
+  <w:abstractNum w:abstractNumId="37" w15:restartNumberingAfterBreak="0">
     <w:nsid w:val="613D23C8"/>
     <w:multiLevelType w:val="multilevel"/>
     <w:tmpl w:val="E696C154"/>
@@ -9949,7 +10206,7 @@
       </w:rPr>
     </w:lvl>
   </w:abstractNum>
-  <w:abstractNum w:abstractNumId="37" w15:restartNumberingAfterBreak="0">
+  <w:abstractNum w:abstractNumId="38" w15:restartNumberingAfterBreak="0">
     <w:nsid w:val="65A0180F"/>
     <w:multiLevelType w:val="hybridMultilevel"/>
     <w:tmpl w:val="2CC26462"/>
@@ -10062,7 +10319,7 @@
       </w:rPr>
     </w:lvl>
   </w:abstractNum>
-  <w:abstractNum w:abstractNumId="38" w15:restartNumberingAfterBreak="0">
+  <w:abstractNum w:abstractNumId="39" w15:restartNumberingAfterBreak="0">
     <w:nsid w:val="6A42300C"/>
     <w:multiLevelType w:val="multilevel"/>
     <w:tmpl w:val="CF440938"/>
@@ -10211,7 +10468,7 @@
       </w:rPr>
     </w:lvl>
   </w:abstractNum>
-  <w:abstractNum w:abstractNumId="39" w15:restartNumberingAfterBreak="0">
+  <w:abstractNum w:abstractNumId="40" w15:restartNumberingAfterBreak="0">
     <w:nsid w:val="6A71419C"/>
     <w:multiLevelType w:val="multilevel"/>
     <w:tmpl w:val="69D47926"/>
@@ -10360,7 +10617,7 @@
       </w:rPr>
     </w:lvl>
   </w:abstractNum>
-  <w:abstractNum w:abstractNumId="40" w15:restartNumberingAfterBreak="0">
+  <w:abstractNum w:abstractNumId="41" w15:restartNumberingAfterBreak="0">
     <w:nsid w:val="6FF55E13"/>
     <w:multiLevelType w:val="multilevel"/>
     <w:tmpl w:val="A00A152E"/>
@@ -10473,7 +10730,7 @@
       </w:pPr>
     </w:lvl>
   </w:abstractNum>
-  <w:abstractNum w:abstractNumId="41" w15:restartNumberingAfterBreak="0">
+  <w:abstractNum w:abstractNumId="42" w15:restartNumberingAfterBreak="0">
     <w:nsid w:val="719E03C7"/>
     <w:multiLevelType w:val="multilevel"/>
     <w:tmpl w:val="3A30C580"/>
@@ -10622,7 +10879,7 @@
       </w:rPr>
     </w:lvl>
   </w:abstractNum>
-  <w:abstractNum w:abstractNumId="42" w15:restartNumberingAfterBreak="0">
+  <w:abstractNum w:abstractNumId="43" w15:restartNumberingAfterBreak="0">
     <w:nsid w:val="73001E4D"/>
     <w:multiLevelType w:val="multilevel"/>
     <w:tmpl w:val="4802D038"/>
@@ -10771,7 +11028,7 @@
       </w:rPr>
     </w:lvl>
   </w:abstractNum>
-  <w:abstractNum w:abstractNumId="43" w15:restartNumberingAfterBreak="0">
+  <w:abstractNum w:abstractNumId="44" w15:restartNumberingAfterBreak="0">
     <w:nsid w:val="73EB4568"/>
     <w:multiLevelType w:val="multilevel"/>
     <w:tmpl w:val="B6661AEA"/>
@@ -10884,7 +11141,7 @@
       </w:pPr>
     </w:lvl>
   </w:abstractNum>
-  <w:abstractNum w:abstractNumId="44" w15:restartNumberingAfterBreak="0">
+  <w:abstractNum w:abstractNumId="45" w15:restartNumberingAfterBreak="0">
     <w:nsid w:val="7A933662"/>
     <w:multiLevelType w:val="multilevel"/>
     <w:tmpl w:val="12C42C10"/>
@@ -10997,7 +11254,7 @@
       </w:pPr>
     </w:lvl>
   </w:abstractNum>
-  <w:abstractNum w:abstractNumId="45" w15:restartNumberingAfterBreak="0">
+  <w:abstractNum w:abstractNumId="46" w15:restartNumberingAfterBreak="0">
     <w:nsid w:val="7A9E525F"/>
     <w:multiLevelType w:val="multilevel"/>
     <w:tmpl w:val="A3708060"/>
@@ -11146,7 +11403,7 @@
       </w:rPr>
     </w:lvl>
   </w:abstractNum>
-  <w:abstractNum w:abstractNumId="46" w15:restartNumberingAfterBreak="0">
+  <w:abstractNum w:abstractNumId="47" w15:restartNumberingAfterBreak="0">
     <w:nsid w:val="7C587D86"/>
     <w:multiLevelType w:val="multilevel"/>
     <w:tmpl w:val="C2361BC8"/>
@@ -11295,7 +11552,7 @@
       </w:rPr>
     </w:lvl>
   </w:abstractNum>
-  <w:abstractNum w:abstractNumId="47" w15:restartNumberingAfterBreak="0">
+  <w:abstractNum w:abstractNumId="48" w15:restartNumberingAfterBreak="0">
     <w:nsid w:val="7DBE9406"/>
     <w:multiLevelType w:val="hybridMultilevel"/>
     <w:tmpl w:val="EBCEF092"/>
@@ -11408,7 +11665,7 @@
       </w:rPr>
     </w:lvl>
   </w:abstractNum>
-  <w:abstractNum w:abstractNumId="48" w15:restartNumberingAfterBreak="0">
+  <w:abstractNum w:abstractNumId="49" w15:restartNumberingAfterBreak="0">
     <w:nsid w:val="7EEF794A"/>
     <w:multiLevelType w:val="multilevel"/>
     <w:tmpl w:val="AB60F4E4"/>
@@ -11557,7 +11814,7 @@
       </w:rPr>
     </w:lvl>
   </w:abstractNum>
-  <w:abstractNum w:abstractNumId="49" w15:restartNumberingAfterBreak="0">
+  <w:abstractNum w:abstractNumId="50" w15:restartNumberingAfterBreak="0">
     <w:nsid w:val="7F1FC8C2"/>
     <w:multiLevelType w:val="hybridMultilevel"/>
     <w:tmpl w:val="276479C6"/>
@@ -11670,7 +11927,7 @@
       </w:rPr>
     </w:lvl>
   </w:abstractNum>
-  <w:abstractNum w:abstractNumId="50" w15:restartNumberingAfterBreak="0">
+  <w:abstractNum w:abstractNumId="51" w15:restartNumberingAfterBreak="0">
     <w:nsid w:val="7FDB3A22"/>
     <w:multiLevelType w:val="multilevel"/>
     <w:tmpl w:val="C13210EE"/>
@@ -11820,61 +12077,61 @@
     </w:lvl>
   </w:abstractNum>
   <w:num w:numId="1" w16cid:durableId="1183318541">
-    <w:abstractNumId w:val="19"/>
+    <w:abstractNumId w:val="20"/>
   </w:num>
   <w:num w:numId="2" w16cid:durableId="906501924">
-    <w:abstractNumId w:val="47"/>
+    <w:abstractNumId w:val="48"/>
   </w:num>
   <w:num w:numId="3" w16cid:durableId="69350765">
     <w:abstractNumId w:val="2"/>
   </w:num>
   <w:num w:numId="4" w16cid:durableId="1942566554">
-    <w:abstractNumId w:val="37"/>
+    <w:abstractNumId w:val="38"/>
   </w:num>
   <w:num w:numId="5" w16cid:durableId="424152753">
-    <w:abstractNumId w:val="49"/>
+    <w:abstractNumId w:val="50"/>
   </w:num>
   <w:num w:numId="6" w16cid:durableId="1925915032">
-    <w:abstractNumId w:val="34"/>
+    <w:abstractNumId w:val="35"/>
   </w:num>
   <w:num w:numId="7" w16cid:durableId="1180848656">
-    <w:abstractNumId w:val="42"/>
+    <w:abstractNumId w:val="43"/>
   </w:num>
   <w:num w:numId="8" w16cid:durableId="79566433">
-    <w:abstractNumId w:val="38"/>
+    <w:abstractNumId w:val="39"/>
   </w:num>
   <w:num w:numId="9" w16cid:durableId="1958288636">
+    <w:abstractNumId w:val="22"/>
+  </w:num>
+  <w:num w:numId="10" w16cid:durableId="1113744250">
     <w:abstractNumId w:val="21"/>
   </w:num>
-  <w:num w:numId="10" w16cid:durableId="1113744250">
-    <w:abstractNumId w:val="20"/>
-  </w:num>
   <w:num w:numId="11" w16cid:durableId="765999799">
-    <w:abstractNumId w:val="45"/>
+    <w:abstractNumId w:val="46"/>
   </w:num>
   <w:num w:numId="12" w16cid:durableId="999456493">
-    <w:abstractNumId w:val="18"/>
+    <w:abstractNumId w:val="19"/>
   </w:num>
   <w:num w:numId="13" w16cid:durableId="309602344">
-    <w:abstractNumId w:val="12"/>
+    <w:abstractNumId w:val="13"/>
   </w:num>
   <w:num w:numId="14" w16cid:durableId="594023668">
-    <w:abstractNumId w:val="15"/>
+    <w:abstractNumId w:val="16"/>
   </w:num>
   <w:num w:numId="15" w16cid:durableId="887911085">
     <w:abstractNumId w:val="7"/>
   </w:num>
   <w:num w:numId="16" w16cid:durableId="682785396">
-    <w:abstractNumId w:val="13"/>
+    <w:abstractNumId w:val="14"/>
   </w:num>
   <w:num w:numId="17" w16cid:durableId="254214313">
     <w:abstractNumId w:val="8"/>
   </w:num>
   <w:num w:numId="18" w16cid:durableId="554853386">
-    <w:abstractNumId w:val="41"/>
+    <w:abstractNumId w:val="42"/>
   </w:num>
   <w:num w:numId="19" w16cid:durableId="588927524">
-    <w:abstractNumId w:val="14"/>
+    <w:abstractNumId w:val="15"/>
   </w:num>
   <w:num w:numId="20" w16cid:durableId="1547915069">
     <w:abstractNumId w:val="0"/>
@@ -11883,25 +12140,25 @@
     <w:abstractNumId w:val="9"/>
   </w:num>
   <w:num w:numId="22" w16cid:durableId="1662350580">
-    <w:abstractNumId w:val="43"/>
+    <w:abstractNumId w:val="44"/>
   </w:num>
   <w:num w:numId="23" w16cid:durableId="1648978132">
     <w:abstractNumId w:val="5"/>
   </w:num>
   <w:num w:numId="24" w16cid:durableId="835340334">
-    <w:abstractNumId w:val="30"/>
+    <w:abstractNumId w:val="31"/>
   </w:num>
   <w:num w:numId="25" w16cid:durableId="188614475">
-    <w:abstractNumId w:val="26"/>
+    <w:abstractNumId w:val="27"/>
   </w:num>
   <w:num w:numId="26" w16cid:durableId="495145283">
-    <w:abstractNumId w:val="39"/>
+    <w:abstractNumId w:val="40"/>
   </w:num>
   <w:num w:numId="27" w16cid:durableId="967055747">
-    <w:abstractNumId w:val="23"/>
+    <w:abstractNumId w:val="24"/>
   </w:num>
   <w:num w:numId="28" w16cid:durableId="748893687">
-    <w:abstractNumId w:val="36"/>
+    <w:abstractNumId w:val="37"/>
   </w:num>
   <w:num w:numId="29" w16cid:durableId="1568689046">
     <w:abstractNumId w:val="3"/>
@@ -11913,64 +12170,67 @@
     <w:abstractNumId w:val="1"/>
   </w:num>
   <w:num w:numId="32" w16cid:durableId="2128422258">
-    <w:abstractNumId w:val="17"/>
+    <w:abstractNumId w:val="18"/>
   </w:num>
   <w:num w:numId="33" w16cid:durableId="1175148059">
-    <w:abstractNumId w:val="22"/>
+    <w:abstractNumId w:val="23"/>
   </w:num>
   <w:num w:numId="34" w16cid:durableId="152574388">
     <w:abstractNumId w:val="10"/>
   </w:num>
   <w:num w:numId="35" w16cid:durableId="75978717">
+    <w:abstractNumId w:val="26"/>
+  </w:num>
+  <w:num w:numId="36" w16cid:durableId="1694114737">
+    <w:abstractNumId w:val="41"/>
+  </w:num>
+  <w:num w:numId="37" w16cid:durableId="1674988876">
+    <w:abstractNumId w:val="51"/>
+  </w:num>
+  <w:num w:numId="38" w16cid:durableId="244804303">
+    <w:abstractNumId w:val="17"/>
+  </w:num>
+  <w:num w:numId="39" w16cid:durableId="638997936">
+    <w:abstractNumId w:val="34"/>
+  </w:num>
+  <w:num w:numId="40" w16cid:durableId="1731920467">
+    <w:abstractNumId w:val="45"/>
+  </w:num>
+  <w:num w:numId="41" w16cid:durableId="1541360860">
+    <w:abstractNumId w:val="33"/>
+  </w:num>
+  <w:num w:numId="42" w16cid:durableId="1137452435">
+    <w:abstractNumId w:val="32"/>
+  </w:num>
+  <w:num w:numId="43" w16cid:durableId="96147654">
+    <w:abstractNumId w:val="36"/>
+  </w:num>
+  <w:num w:numId="44" w16cid:durableId="1849444622">
     <w:abstractNumId w:val="25"/>
   </w:num>
-  <w:num w:numId="36" w16cid:durableId="1694114737">
-    <w:abstractNumId w:val="40"/>
-  </w:num>
-  <w:num w:numId="37" w16cid:durableId="1674988876">
-    <w:abstractNumId w:val="50"/>
-  </w:num>
-  <w:num w:numId="38" w16cid:durableId="244804303">
-    <w:abstractNumId w:val="16"/>
-  </w:num>
-  <w:num w:numId="39" w16cid:durableId="638997936">
-    <w:abstractNumId w:val="33"/>
-  </w:num>
-  <w:num w:numId="40" w16cid:durableId="1731920467">
-    <w:abstractNumId w:val="44"/>
-  </w:num>
-  <w:num w:numId="41" w16cid:durableId="1541360860">
-    <w:abstractNumId w:val="32"/>
-  </w:num>
-  <w:num w:numId="42" w16cid:durableId="1137452435">
-    <w:abstractNumId w:val="31"/>
-  </w:num>
-  <w:num w:numId="43" w16cid:durableId="96147654">
-    <w:abstractNumId w:val="35"/>
-  </w:num>
-  <w:num w:numId="44" w16cid:durableId="1849444622">
-    <w:abstractNumId w:val="24"/>
-  </w:num>
   <w:num w:numId="45" w16cid:durableId="740492992">
-    <w:abstractNumId w:val="27"/>
+    <w:abstractNumId w:val="28"/>
   </w:num>
   <w:num w:numId="46" w16cid:durableId="290672177">
-    <w:abstractNumId w:val="46"/>
+    <w:abstractNumId w:val="47"/>
   </w:num>
   <w:num w:numId="47" w16cid:durableId="1124008367">
     <w:abstractNumId w:val="4"/>
   </w:num>
   <w:num w:numId="48" w16cid:durableId="1661932939">
-    <w:abstractNumId w:val="28"/>
+    <w:abstractNumId w:val="29"/>
   </w:num>
   <w:num w:numId="49" w16cid:durableId="1202791050">
-    <w:abstractNumId w:val="48"/>
+    <w:abstractNumId w:val="49"/>
   </w:num>
   <w:num w:numId="50" w16cid:durableId="339967044">
-    <w:abstractNumId w:val="11"/>
+    <w:abstractNumId w:val="12"/>
   </w:num>
   <w:num w:numId="51" w16cid:durableId="2046560971">
-    <w:abstractNumId w:val="29"/>
+    <w:abstractNumId w:val="30"/>
+  </w:num>
+  <w:num w:numId="52" w16cid:durableId="687414811">
+    <w:abstractNumId w:val="11"/>
   </w:num>
 </w:numbering>
 </file>
@@ -12579,6 +12839,7 @@
   <w:style w:type="character" w:default="1" w:styleId="DefaultParagraphFont">
     <w:name w:val="Default Paragraph Font"/>
     <w:uiPriority w:val="1"/>
+    <w:semiHidden/>
     <w:unhideWhenUsed/>
   </w:style>
   <w:style w:type="table" w:default="1" w:styleId="TableNormal">

</xml_diff>